<commit_message>
updating weights and error structures
</commit_message>
<xml_diff>
--- a/finaldgp/dist_analysis.docx
+++ b/finaldgp/dist_analysis.docx
@@ -162,6 +162,96 @@
         </w:rPr>
         <w:t xml:space="preserve">)</w:t>
       </w:r>
+      <w:r>
+        <w:br w:type="textWrapping"/>
+      </w:r>
+      <w:r>
+        <w:rPr>
+          <w:rStyle w:val="KeywordTok"/>
+        </w:rPr>
+        <w:t xml:space="preserve">library</w:t>
+      </w:r>
+      <w:r>
+        <w:rPr>
+          <w:rStyle w:val="NormalTok"/>
+        </w:rPr>
+        <w:t xml:space="preserve">(ggplot2)</w:t>
+      </w:r>
+      <w:r>
+        <w:br w:type="textWrapping"/>
+      </w:r>
+      <w:r>
+        <w:rPr>
+          <w:rStyle w:val="KeywordTok"/>
+        </w:rPr>
+        <w:t xml:space="preserve">library</w:t>
+      </w:r>
+      <w:r>
+        <w:rPr>
+          <w:rStyle w:val="NormalTok"/>
+        </w:rPr>
+        <w:t xml:space="preserve">(clubSandwich)</w:t>
+      </w:r>
+      <w:r>
+        <w:br w:type="textWrapping"/>
+      </w:r>
+      <w:r>
+        <w:rPr>
+          <w:rStyle w:val="KeywordTok"/>
+        </w:rPr>
+        <w:t xml:space="preserve">library</w:t>
+      </w:r>
+      <w:r>
+        <w:rPr>
+          <w:rStyle w:val="NormalTok"/>
+        </w:rPr>
+        <w:t xml:space="preserve">(matrixStats)</w:t>
+      </w:r>
+      <w:r>
+        <w:br w:type="textWrapping"/>
+      </w:r>
+      <w:r>
+        <w:rPr>
+          <w:rStyle w:val="KeywordTok"/>
+        </w:rPr>
+        <w:t xml:space="preserve">library</w:t>
+      </w:r>
+      <w:r>
+        <w:rPr>
+          <w:rStyle w:val="NormalTok"/>
+        </w:rPr>
+        <w:t xml:space="preserve">(ggplot2)</w:t>
+      </w:r>
+      <w:r>
+        <w:br w:type="textWrapping"/>
+      </w:r>
+      <w:r>
+        <w:rPr>
+          <w:rStyle w:val="KeywordTok"/>
+        </w:rPr>
+        <w:t xml:space="preserve">library</w:t>
+      </w:r>
+      <w:r>
+        <w:rPr>
+          <w:rStyle w:val="NormalTok"/>
+        </w:rPr>
+        <w:t xml:space="preserve">(plm)</w:t>
+      </w:r>
+      <w:r>
+        <w:br w:type="textWrapping"/>
+      </w:r>
+      <w:r>
+        <w:rPr>
+          <w:rStyle w:val="KeywordTok"/>
+        </w:rPr>
+        <w:t xml:space="preserve">library</w:t>
+      </w:r>
+      <w:r>
+        <w:rPr>
+          <w:rStyle w:val="NormalTok"/>
+        </w:rPr>
+        <w:t xml:space="preserve">(Metrics)</w:t>
+      </w:r>
     </w:p>
     <w:p>
       <w:pPr>
@@ -335,7 +425,7 @@
         <w:rPr>
           <w:rStyle w:val="DecValTok"/>
         </w:rPr>
-        <w:t xml:space="preserve">500</w:t>
+        <w:t xml:space="preserve">100</w:t>
       </w:r>
       <w:r>
         <w:br w:type="textWrapping"/>
@@ -2235,7 +2325,7 @@
         <w:rPr>
           <w:rStyle w:val="DecValTok"/>
         </w:rPr>
-        <w:t xml:space="preserve">500</w:t>
+        <w:t xml:space="preserve">100</w:t>
       </w:r>
       <w:r>
         <w:br w:type="textWrapping"/>
@@ -5241,7 +5331,7 @@
         <w:rPr>
           <w:rStyle w:val="FloatTok"/>
         </w:rPr>
-        <w:t xml:space="preserve">0.2</w:t>
+        <w:t xml:space="preserve">0.12</w:t>
       </w:r>
       <w:r>
         <w:br w:type="textWrapping"/>
@@ -7620,7 +7710,7 @@
         <w:rPr>
           <w:rStyle w:val="StringTok"/>
         </w:rPr>
-        <w:t xml:space="preserve">"#29CD44"</w:t>
+        <w:t xml:space="preserve">"red"</w:t>
       </w:r>
       <w:r>
         <w:rPr>
@@ -8287,7 +8377,7 @@
         <w:rPr>
           <w:rStyle w:val="FloatTok"/>
         </w:rPr>
-        <w:t xml:space="preserve">0.1</w:t>
+        <w:t xml:space="preserve">0.12</w:t>
       </w:r>
       <w:r>
         <w:br w:type="textWrapping"/>
@@ -11399,14 +11489,6 @@
         <w:pStyle w:val="BodyText"/>
       </w:pPr>
       <w:r>
-        <w:t xml:space="preserve">There may be a tiny bit of bias introduced by adding in the individual level errors here. The magnitude of this bias is extremely small, however.</w:t>
-      </w:r>
-    </w:p>
-    <w:p>
-      <w:pPr>
-        <w:pStyle w:val="BodyText"/>
-      </w:pPr>
-      <w:r>
         <w:t xml:space="preserve">Using the full model, we start without a group or time effect. There is only an intercept and treatment effect to begin.</w:t>
       </w:r>
     </w:p>
@@ -11478,7 +11560,7 @@
         <w:rPr>
           <w:rStyle w:val="FloatTok"/>
         </w:rPr>
-        <w:t xml:space="preserve">-.15</w:t>
+        <w:t xml:space="preserve">.12</w:t>
       </w:r>
       <w:r>
         <w:rPr>
@@ -11514,7 +11596,7 @@
         <w:rPr>
           <w:rStyle w:val="FloatTok"/>
         </w:rPr>
-        <w:t xml:space="preserve">-.16</w:t>
+        <w:t xml:space="preserve">-.2</w:t>
       </w:r>
       <w:r>
         <w:rPr>
@@ -11584,7 +11666,7 @@
         <w:pStyle w:val="BodyText"/>
       </w:pPr>
       <w:r>
-        <w:t xml:space="preserve">There is no bias with only the intercept and treatment effect in the model. Next, we introduce the group effect.</w:t>
+        <w:t xml:space="preserve">There is maybe a bit of bias with only the intercept and treatment effect in the model. Next, we introduce the group effect.</w:t>
       </w:r>
     </w:p>
     <w:p>
@@ -11655,7 +11737,7 @@
         <w:rPr>
           <w:rStyle w:val="FloatTok"/>
         </w:rPr>
-        <w:t xml:space="preserve">-.15</w:t>
+        <w:t xml:space="preserve">.12</w:t>
       </w:r>
       <w:r>
         <w:rPr>
@@ -11691,7 +11773,7 @@
         <w:rPr>
           <w:rStyle w:val="FloatTok"/>
         </w:rPr>
-        <w:t xml:space="preserve">-.16</w:t>
+        <w:t xml:space="preserve">-.2</w:t>
       </w:r>
       <w:r>
         <w:rPr>
@@ -11761,7 +11843,7 @@
         <w:pStyle w:val="BodyText"/>
       </w:pPr>
       <w:r>
-        <w:t xml:space="preserve">There is no bias with only the group effect. Now, instead of the group effect, we introduce the time effect.</w:t>
+        <w:t xml:space="preserve">There is bias with only the group effect. Now, instead of the group effect, we introduce the time effect.</w:t>
       </w:r>
     </w:p>
     <w:p>
@@ -11796,7 +11878,7 @@
         <w:rPr>
           <w:rStyle w:val="DecValTok"/>
         </w:rPr>
-        <w:t xml:space="preserve">100</w:t>
+        <w:t xml:space="preserve">50</w:t>
       </w:r>
       <w:r>
         <w:rPr>
@@ -11938,7 +12020,7 @@
         <w:pStyle w:val="BodyText"/>
       </w:pPr>
       <w:r>
-        <w:t xml:space="preserve">Here, there is still no bias with a time effect introduced but no group effect.</w:t>
+        <w:t xml:space="preserve">Here, there is bias with a time effect introduced but no group effect.</w:t>
       </w:r>
     </w:p>
     <w:p>
@@ -11981,7 +12063,7 @@
         <w:rPr>
           <w:rStyle w:val="DecValTok"/>
         </w:rPr>
-        <w:t xml:space="preserve">100</w:t>
+        <w:t xml:space="preserve">50</w:t>
       </w:r>
       <w:r>
         <w:rPr>
@@ -12092,7 +12174,7 @@
         <w:rPr>
           <w:rStyle w:val="DecValTok"/>
         </w:rPr>
-        <w:t xml:space="preserve">100</w:t>
+        <w:t xml:space="preserve">50</w:t>
       </w:r>
       <w:r>
         <w:rPr>
@@ -12203,7 +12285,7 @@
         <w:rPr>
           <w:rStyle w:val="DecValTok"/>
         </w:rPr>
-        <w:t xml:space="preserve">100</w:t>
+        <w:t xml:space="preserve">50</w:t>
       </w:r>
       <w:r>
         <w:rPr>
@@ -12464,7 +12546,3406 @@
         <w:pStyle w:val="BodyText"/>
       </w:pPr>
       <w:r>
-        <w:t xml:space="preserve">Again, this is the point where the bias enters. It seems that the bias is positive when the time and group effects have the same sign and negative when the signs differ. This is regardless of the sign of the treatment effect.</w:t>
+        <w:t xml:space="preserve">It seems that the bias is positive when the time and group effects have the same sign and negative when the signs differ. This is regardless of the sign of the treatment effect.</w:t>
+      </w:r>
+    </w:p>
+    <w:p>
+      <w:pPr>
+        <w:pStyle w:val="BodyText"/>
+      </w:pPr>
+      <w:r>
+        <w:t xml:space="preserve">I reduce the sd of the individual error term to see if the bias leaves with only a group or time effect.</w:t>
+      </w:r>
+    </w:p>
+    <w:p>
+      <w:pPr>
+        <w:pStyle w:val="SourceCode"/>
+      </w:pPr>
+      <w:r>
+        <w:rPr>
+          <w:rStyle w:val="NormalTok"/>
+        </w:rPr>
+        <w:t xml:space="preserve"> std_a &lt;-</w:t>
+      </w:r>
+      <w:r>
+        <w:rPr>
+          <w:rStyle w:val="StringTok"/>
+        </w:rPr>
+        <w:t xml:space="preserve"> </w:t>
+      </w:r>
+      <w:r>
+        <w:rPr>
+          <w:rStyle w:val="FloatTok"/>
+        </w:rPr>
+        <w:t xml:space="preserve">0.01</w:t>
+      </w:r>
+      <w:r>
+        <w:br w:type="textWrapping"/>
+      </w:r>
+      <w:r>
+        <w:rPr>
+          <w:rStyle w:val="NormalTok"/>
+        </w:rPr>
+        <w:t xml:space="preserve"> std_v &lt;-</w:t>
+      </w:r>
+      <w:r>
+        <w:rPr>
+          <w:rStyle w:val="StringTok"/>
+        </w:rPr>
+        <w:t xml:space="preserve"> </w:t>
+      </w:r>
+      <w:r>
+        <w:rPr>
+          <w:rStyle w:val="FloatTok"/>
+        </w:rPr>
+        <w:t xml:space="preserve">0.25</w:t>
+      </w:r>
+      <w:r>
+        <w:br w:type="textWrapping"/>
+      </w:r>
+      <w:r>
+        <w:rPr>
+          <w:rStyle w:val="NormalTok"/>
+        </w:rPr>
+        <w:t xml:space="preserve"> years &lt;-</w:t>
+      </w:r>
+      <w:r>
+        <w:rPr>
+          <w:rStyle w:val="StringTok"/>
+        </w:rPr>
+        <w:t xml:space="preserve"> </w:t>
+      </w:r>
+      <w:r>
+        <w:rPr>
+          <w:rStyle w:val="DecValTok"/>
+        </w:rPr>
+        <w:t xml:space="preserve">2</w:t>
+      </w:r>
+      <w:r>
+        <w:br w:type="textWrapping"/>
+      </w:r>
+      <w:r>
+        <w:rPr>
+          <w:rStyle w:val="NormalTok"/>
+        </w:rPr>
+        <w:t xml:space="preserve"> nobs &lt;-</w:t>
+      </w:r>
+      <w:r>
+        <w:rPr>
+          <w:rStyle w:val="StringTok"/>
+        </w:rPr>
+        <w:t xml:space="preserve"> </w:t>
+      </w:r>
+      <w:r>
+        <w:rPr>
+          <w:rStyle w:val="DecValTok"/>
+        </w:rPr>
+        <w:t xml:space="preserve">10000</w:t>
+      </w:r>
+      <w:r>
+        <w:br w:type="textWrapping"/>
+      </w:r>
+      <w:r>
+        <w:rPr>
+          <w:rStyle w:val="NormalTok"/>
+        </w:rPr>
+        <w:t xml:space="preserve"> </w:t>
+      </w:r>
+      <w:r>
+        <w:br w:type="textWrapping"/>
+      </w:r>
+      <w:r>
+        <w:rPr>
+          <w:rStyle w:val="NormalTok"/>
+        </w:rPr>
+        <w:t xml:space="preserve"> b0 &lt;-</w:t>
+      </w:r>
+      <w:r>
+        <w:rPr>
+          <w:rStyle w:val="StringTok"/>
+        </w:rPr>
+        <w:t xml:space="preserve"> </w:t>
+      </w:r>
+      <w:r>
+        <w:rPr>
+          <w:rStyle w:val="FloatTok"/>
+        </w:rPr>
+        <w:t xml:space="preserve">0.12</w:t>
+      </w:r>
+      <w:r>
+        <w:br w:type="textWrapping"/>
+      </w:r>
+      <w:r>
+        <w:rPr>
+          <w:rStyle w:val="NormalTok"/>
+        </w:rPr>
+        <w:t xml:space="preserve"> b1 &lt;-</w:t>
+      </w:r>
+      <w:r>
+        <w:rPr>
+          <w:rStyle w:val="StringTok"/>
+        </w:rPr>
+        <w:t xml:space="preserve"> </w:t>
+      </w:r>
+      <w:r>
+        <w:rPr>
+          <w:rStyle w:val="FloatTok"/>
+        </w:rPr>
+        <w:t xml:space="preserve">-.25</w:t>
+      </w:r>
+      <w:r>
+        <w:br w:type="textWrapping"/>
+      </w:r>
+      <w:r>
+        <w:rPr>
+          <w:rStyle w:val="NormalTok"/>
+        </w:rPr>
+        <w:t xml:space="preserve"> b2 &lt;-</w:t>
+      </w:r>
+      <w:r>
+        <w:rPr>
+          <w:rStyle w:val="StringTok"/>
+        </w:rPr>
+        <w:t xml:space="preserve"> </w:t>
+      </w:r>
+      <w:r>
+        <w:rPr>
+          <w:rStyle w:val="DecValTok"/>
+        </w:rPr>
+        <w:t xml:space="preserve">0</w:t>
+      </w:r>
+      <w:r>
+        <w:br w:type="textWrapping"/>
+      </w:r>
+      <w:r>
+        <w:rPr>
+          <w:rStyle w:val="NormalTok"/>
+        </w:rPr>
+        <w:t xml:space="preserve"> b3 &lt;-</w:t>
+      </w:r>
+      <w:r>
+        <w:rPr>
+          <w:rStyle w:val="StringTok"/>
+        </w:rPr>
+        <w:t xml:space="preserve"> </w:t>
+      </w:r>
+      <w:r>
+        <w:rPr>
+          <w:rStyle w:val="FloatTok"/>
+        </w:rPr>
+        <w:t xml:space="preserve">.1</w:t>
+      </w:r>
+      <w:r>
+        <w:br w:type="textWrapping"/>
+      </w:r>
+      <w:r>
+        <w:br w:type="textWrapping"/>
+      </w:r>
+      <w:r>
+        <w:rPr>
+          <w:rStyle w:val="NormalTok"/>
+        </w:rPr>
+        <w:t xml:space="preserve"> </w:t>
+      </w:r>
+      <w:r>
+        <w:br w:type="textWrapping"/>
+      </w:r>
+      <w:r>
+        <w:rPr>
+          <w:rStyle w:val="NormalTok"/>
+        </w:rPr>
+        <w:t xml:space="preserve"> n &lt;-</w:t>
+      </w:r>
+      <w:r>
+        <w:rPr>
+          <w:rStyle w:val="StringTok"/>
+        </w:rPr>
+        <w:t xml:space="preserve"> </w:t>
+      </w:r>
+      <w:r>
+        <w:rPr>
+          <w:rStyle w:val="DecValTok"/>
+        </w:rPr>
+        <w:t xml:space="preserve">100</w:t>
+      </w:r>
+      <w:r>
+        <w:br w:type="textWrapping"/>
+      </w:r>
+      <w:r>
+        <w:rPr>
+          <w:rStyle w:val="NormalTok"/>
+        </w:rPr>
+        <w:t xml:space="preserve"> coeffmatrix &lt;-</w:t>
+      </w:r>
+      <w:r>
+        <w:rPr>
+          <w:rStyle w:val="StringTok"/>
+        </w:rPr>
+        <w:t xml:space="preserve"> </w:t>
+      </w:r>
+      <w:r>
+        <w:rPr>
+          <w:rStyle w:val="KeywordTok"/>
+        </w:rPr>
+        <w:t xml:space="preserve">matrix</w:t>
+      </w:r>
+      <w:r>
+        <w:rPr>
+          <w:rStyle w:val="NormalTok"/>
+        </w:rPr>
+        <w:t xml:space="preserve">(</w:t>
+      </w:r>
+      <w:r>
+        <w:rPr>
+          <w:rStyle w:val="DataTypeTok"/>
+        </w:rPr>
+        <w:t xml:space="preserve">nrow =</w:t>
+      </w:r>
+      <w:r>
+        <w:rPr>
+          <w:rStyle w:val="NormalTok"/>
+        </w:rPr>
+        <w:t xml:space="preserve"> n, </w:t>
+      </w:r>
+      <w:r>
+        <w:rPr>
+          <w:rStyle w:val="DataTypeTok"/>
+        </w:rPr>
+        <w:t xml:space="preserve">ncol =</w:t>
+      </w:r>
+      <w:r>
+        <w:rPr>
+          <w:rStyle w:val="NormalTok"/>
+        </w:rPr>
+        <w:t xml:space="preserve"> </w:t>
+      </w:r>
+      <w:r>
+        <w:rPr>
+          <w:rStyle w:val="DecValTok"/>
+        </w:rPr>
+        <w:t xml:space="preserve">1</w:t>
+      </w:r>
+      <w:r>
+        <w:rPr>
+          <w:rStyle w:val="NormalTok"/>
+        </w:rPr>
+        <w:t xml:space="preserve">)</w:t>
+      </w:r>
+      <w:r>
+        <w:br w:type="textWrapping"/>
+      </w:r>
+      <w:r>
+        <w:br w:type="textWrapping"/>
+      </w:r>
+      <w:r>
+        <w:rPr>
+          <w:rStyle w:val="NormalTok"/>
+        </w:rPr>
+        <w:t xml:space="preserve"> </w:t>
+      </w:r>
+      <w:r>
+        <w:br w:type="textWrapping"/>
+      </w:r>
+      <w:r>
+        <w:rPr>
+          <w:rStyle w:val="NormalTok"/>
+        </w:rPr>
+        <w:t xml:space="preserve"> </w:t>
+      </w:r>
+      <w:r>
+        <w:rPr>
+          <w:rStyle w:val="ControlFlowTok"/>
+        </w:rPr>
+        <w:t xml:space="preserve">for</w:t>
+      </w:r>
+      <w:r>
+        <w:rPr>
+          <w:rStyle w:val="NormalTok"/>
+        </w:rPr>
+        <w:t xml:space="preserve">(i </w:t>
+      </w:r>
+      <w:r>
+        <w:rPr>
+          <w:rStyle w:val="ControlFlowTok"/>
+        </w:rPr>
+        <w:t xml:space="preserve">in</w:t>
+      </w:r>
+      <w:r>
+        <w:rPr>
+          <w:rStyle w:val="NormalTok"/>
+        </w:rPr>
+        <w:t xml:space="preserve"> </w:t>
+      </w:r>
+      <w:r>
+        <w:rPr>
+          <w:rStyle w:val="DecValTok"/>
+        </w:rPr>
+        <w:t xml:space="preserve">1</w:t>
+      </w:r>
+      <w:r>
+        <w:rPr>
+          <w:rStyle w:val="OperatorTok"/>
+        </w:rPr>
+        <w:t xml:space="preserve">:</w:t>
+      </w:r>
+      <w:r>
+        <w:rPr>
+          <w:rStyle w:val="NormalTok"/>
+        </w:rPr>
+        <w:t xml:space="preserve">n){</w:t>
+      </w:r>
+      <w:r>
+        <w:br w:type="textWrapping"/>
+      </w:r>
+      <w:r>
+        <w:rPr>
+          <w:rStyle w:val="NormalTok"/>
+        </w:rPr>
+        <w:t xml:space="preserve">  </w:t>
+      </w:r>
+      <w:r>
+        <w:br w:type="textWrapping"/>
+      </w:r>
+      <w:r>
+        <w:rPr>
+          <w:rStyle w:val="NormalTok"/>
+        </w:rPr>
+        <w:t xml:space="preserve">  ATT &lt;-</w:t>
+      </w:r>
+      <w:r>
+        <w:rPr>
+          <w:rStyle w:val="StringTok"/>
+        </w:rPr>
+        <w:t xml:space="preserve"> </w:t>
+      </w:r>
+      <w:r>
+        <w:rPr>
+          <w:rStyle w:val="KeywordTok"/>
+        </w:rPr>
+        <w:t xml:space="preserve">pnorm</w:t>
+      </w:r>
+      <w:r>
+        <w:rPr>
+          <w:rStyle w:val="NormalTok"/>
+        </w:rPr>
+        <w:t xml:space="preserve">(b0</w:t>
+      </w:r>
+      <w:r>
+        <w:rPr>
+          <w:rStyle w:val="OperatorTok"/>
+        </w:rPr>
+        <w:t xml:space="preserve">+</w:t>
+      </w:r>
+      <w:r>
+        <w:rPr>
+          <w:rStyle w:val="NormalTok"/>
+        </w:rPr>
+        <w:t xml:space="preserve">b1</w:t>
+      </w:r>
+      <w:r>
+        <w:rPr>
+          <w:rStyle w:val="OperatorTok"/>
+        </w:rPr>
+        <w:t xml:space="preserve">+</w:t>
+      </w:r>
+      <w:r>
+        <w:rPr>
+          <w:rStyle w:val="NormalTok"/>
+        </w:rPr>
+        <w:t xml:space="preserve">b2</w:t>
+      </w:r>
+      <w:r>
+        <w:rPr>
+          <w:rStyle w:val="OperatorTok"/>
+        </w:rPr>
+        <w:t xml:space="preserve">+</w:t>
+      </w:r>
+      <w:r>
+        <w:rPr>
+          <w:rStyle w:val="NormalTok"/>
+        </w:rPr>
+        <w:t xml:space="preserve">b3, </w:t>
+      </w:r>
+      <w:r>
+        <w:rPr>
+          <w:rStyle w:val="DecValTok"/>
+        </w:rPr>
+        <w:t xml:space="preserve">0</w:t>
+      </w:r>
+      <w:r>
+        <w:rPr>
+          <w:rStyle w:val="NormalTok"/>
+        </w:rPr>
+        <w:t xml:space="preserve">, (std_a</w:t>
+      </w:r>
+      <w:r>
+        <w:rPr>
+          <w:rStyle w:val="OperatorTok"/>
+        </w:rPr>
+        <w:t xml:space="preserve">^</w:t>
+      </w:r>
+      <w:r>
+        <w:rPr>
+          <w:rStyle w:val="DecValTok"/>
+        </w:rPr>
+        <w:t xml:space="preserve">2</w:t>
+      </w:r>
+      <w:r>
+        <w:rPr>
+          <w:rStyle w:val="OperatorTok"/>
+        </w:rPr>
+        <w:t xml:space="preserve">+</w:t>
+      </w:r>
+      <w:r>
+        <w:rPr>
+          <w:rStyle w:val="NormalTok"/>
+        </w:rPr>
+        <w:t xml:space="preserve">std_v</w:t>
+      </w:r>
+      <w:r>
+        <w:rPr>
+          <w:rStyle w:val="OperatorTok"/>
+        </w:rPr>
+        <w:t xml:space="preserve">^</w:t>
+      </w:r>
+      <w:r>
+        <w:rPr>
+          <w:rStyle w:val="DecValTok"/>
+        </w:rPr>
+        <w:t xml:space="preserve">2</w:t>
+      </w:r>
+      <w:r>
+        <w:rPr>
+          <w:rStyle w:val="NormalTok"/>
+        </w:rPr>
+        <w:t xml:space="preserve">)</w:t>
+      </w:r>
+      <w:r>
+        <w:rPr>
+          <w:rStyle w:val="OperatorTok"/>
+        </w:rPr>
+        <w:t xml:space="preserve">^</w:t>
+      </w:r>
+      <w:r>
+        <w:rPr>
+          <w:rStyle w:val="NormalTok"/>
+        </w:rPr>
+        <w:t xml:space="preserve">(</w:t>
+      </w:r>
+      <w:r>
+        <w:rPr>
+          <w:rStyle w:val="DecValTok"/>
+        </w:rPr>
+        <w:t xml:space="preserve">1</w:t>
+      </w:r>
+      <w:r>
+        <w:rPr>
+          <w:rStyle w:val="OperatorTok"/>
+        </w:rPr>
+        <w:t xml:space="preserve">/</w:t>
+      </w:r>
+      <w:r>
+        <w:rPr>
+          <w:rStyle w:val="DecValTok"/>
+        </w:rPr>
+        <w:t xml:space="preserve">2</w:t>
+      </w:r>
+      <w:r>
+        <w:rPr>
+          <w:rStyle w:val="NormalTok"/>
+        </w:rPr>
+        <w:t xml:space="preserve">)  ) </w:t>
+      </w:r>
+      <w:r>
+        <w:rPr>
+          <w:rStyle w:val="OperatorTok"/>
+        </w:rPr>
+        <w:t xml:space="preserve">-</w:t>
+      </w:r>
+      <w:r>
+        <w:rPr>
+          <w:rStyle w:val="StringTok"/>
+        </w:rPr>
+        <w:t xml:space="preserve"> </w:t>
+      </w:r>
+      <w:r>
+        <w:rPr>
+          <w:rStyle w:val="KeywordTok"/>
+        </w:rPr>
+        <w:t xml:space="preserve">pnorm</w:t>
+      </w:r>
+      <w:r>
+        <w:rPr>
+          <w:rStyle w:val="NormalTok"/>
+        </w:rPr>
+        <w:t xml:space="preserve">(b0</w:t>
+      </w:r>
+      <w:r>
+        <w:rPr>
+          <w:rStyle w:val="OperatorTok"/>
+        </w:rPr>
+        <w:t xml:space="preserve">+</w:t>
+      </w:r>
+      <w:r>
+        <w:rPr>
+          <w:rStyle w:val="NormalTok"/>
+        </w:rPr>
+        <w:t xml:space="preserve">b1</w:t>
+      </w:r>
+      <w:r>
+        <w:rPr>
+          <w:rStyle w:val="OperatorTok"/>
+        </w:rPr>
+        <w:t xml:space="preserve">+</w:t>
+      </w:r>
+      <w:r>
+        <w:rPr>
+          <w:rStyle w:val="NormalTok"/>
+        </w:rPr>
+        <w:t xml:space="preserve">b2, </w:t>
+      </w:r>
+      <w:r>
+        <w:rPr>
+          <w:rStyle w:val="DecValTok"/>
+        </w:rPr>
+        <w:t xml:space="preserve">0</w:t>
+      </w:r>
+      <w:r>
+        <w:rPr>
+          <w:rStyle w:val="NormalTok"/>
+        </w:rPr>
+        <w:t xml:space="preserve">, (std_a</w:t>
+      </w:r>
+      <w:r>
+        <w:rPr>
+          <w:rStyle w:val="OperatorTok"/>
+        </w:rPr>
+        <w:t xml:space="preserve">^</w:t>
+      </w:r>
+      <w:r>
+        <w:rPr>
+          <w:rStyle w:val="DecValTok"/>
+        </w:rPr>
+        <w:t xml:space="preserve">2</w:t>
+      </w:r>
+      <w:r>
+        <w:rPr>
+          <w:rStyle w:val="OperatorTok"/>
+        </w:rPr>
+        <w:t xml:space="preserve">+</w:t>
+      </w:r>
+      <w:r>
+        <w:rPr>
+          <w:rStyle w:val="NormalTok"/>
+        </w:rPr>
+        <w:t xml:space="preserve">std_v</w:t>
+      </w:r>
+      <w:r>
+        <w:rPr>
+          <w:rStyle w:val="OperatorTok"/>
+        </w:rPr>
+        <w:t xml:space="preserve">^</w:t>
+      </w:r>
+      <w:r>
+        <w:rPr>
+          <w:rStyle w:val="DecValTok"/>
+        </w:rPr>
+        <w:t xml:space="preserve">2</w:t>
+      </w:r>
+      <w:r>
+        <w:rPr>
+          <w:rStyle w:val="NormalTok"/>
+        </w:rPr>
+        <w:t xml:space="preserve">)</w:t>
+      </w:r>
+      <w:r>
+        <w:rPr>
+          <w:rStyle w:val="OperatorTok"/>
+        </w:rPr>
+        <w:t xml:space="preserve">^</w:t>
+      </w:r>
+      <w:r>
+        <w:rPr>
+          <w:rStyle w:val="NormalTok"/>
+        </w:rPr>
+        <w:t xml:space="preserve">(</w:t>
+      </w:r>
+      <w:r>
+        <w:rPr>
+          <w:rStyle w:val="DecValTok"/>
+        </w:rPr>
+        <w:t xml:space="preserve">1</w:t>
+      </w:r>
+      <w:r>
+        <w:rPr>
+          <w:rStyle w:val="OperatorTok"/>
+        </w:rPr>
+        <w:t xml:space="preserve">/</w:t>
+      </w:r>
+      <w:r>
+        <w:rPr>
+          <w:rStyle w:val="DecValTok"/>
+        </w:rPr>
+        <w:t xml:space="preserve">2</w:t>
+      </w:r>
+      <w:r>
+        <w:rPr>
+          <w:rStyle w:val="NormalTok"/>
+        </w:rPr>
+        <w:t xml:space="preserve">)  )</w:t>
+      </w:r>
+      <w:r>
+        <w:br w:type="textWrapping"/>
+      </w:r>
+      <w:r>
+        <w:rPr>
+          <w:rStyle w:val="NormalTok"/>
+        </w:rPr>
+        <w:t xml:space="preserve">  </w:t>
+      </w:r>
+      <w:r>
+        <w:br w:type="textWrapping"/>
+      </w:r>
+      <w:r>
+        <w:rPr>
+          <w:rStyle w:val="NormalTok"/>
+        </w:rPr>
+        <w:t xml:space="preserve">  panels &lt;-</w:t>
+      </w:r>
+      <w:r>
+        <w:rPr>
+          <w:rStyle w:val="StringTok"/>
+        </w:rPr>
+        <w:t xml:space="preserve"> </w:t>
+      </w:r>
+      <w:r>
+        <w:rPr>
+          <w:rStyle w:val="KeywordTok"/>
+        </w:rPr>
+        <w:t xml:space="preserve">fabricate</w:t>
+      </w:r>
+      <w:r>
+        <w:rPr>
+          <w:rStyle w:val="NormalTok"/>
+        </w:rPr>
+        <w:t xml:space="preserve">(</w:t>
+      </w:r>
+      <w:r>
+        <w:br w:type="textWrapping"/>
+      </w:r>
+      <w:r>
+        <w:rPr>
+          <w:rStyle w:val="NormalTok"/>
+        </w:rPr>
+        <w:t xml:space="preserve">    </w:t>
+      </w:r>
+      <w:r>
+        <w:rPr>
+          <w:rStyle w:val="DataTypeTok"/>
+        </w:rPr>
+        <w:t xml:space="preserve">pixels =</w:t>
+      </w:r>
+      <w:r>
+        <w:rPr>
+          <w:rStyle w:val="NormalTok"/>
+        </w:rPr>
+        <w:t xml:space="preserve"> </w:t>
+      </w:r>
+      <w:r>
+        <w:rPr>
+          <w:rStyle w:val="KeywordTok"/>
+        </w:rPr>
+        <w:t xml:space="preserve">add_level</w:t>
+      </w:r>
+      <w:r>
+        <w:rPr>
+          <w:rStyle w:val="NormalTok"/>
+        </w:rPr>
+        <w:t xml:space="preserve">(</w:t>
+      </w:r>
+      <w:r>
+        <w:rPr>
+          <w:rStyle w:val="DataTypeTok"/>
+        </w:rPr>
+        <w:t xml:space="preserve">N =</w:t>
+      </w:r>
+      <w:r>
+        <w:rPr>
+          <w:rStyle w:val="NormalTok"/>
+        </w:rPr>
+        <w:t xml:space="preserve"> nobs, </w:t>
+      </w:r>
+      <w:r>
+        <w:rPr>
+          <w:rStyle w:val="DataTypeTok"/>
+        </w:rPr>
+        <w:t xml:space="preserve">a_i =</w:t>
+      </w:r>
+      <w:r>
+        <w:rPr>
+          <w:rStyle w:val="NormalTok"/>
+        </w:rPr>
+        <w:t xml:space="preserve"> </w:t>
+      </w:r>
+      <w:r>
+        <w:rPr>
+          <w:rStyle w:val="KeywordTok"/>
+        </w:rPr>
+        <w:t xml:space="preserve">rnorm</w:t>
+      </w:r>
+      <w:r>
+        <w:rPr>
+          <w:rStyle w:val="NormalTok"/>
+        </w:rPr>
+        <w:t xml:space="preserve">(N, </w:t>
+      </w:r>
+      <w:r>
+        <w:rPr>
+          <w:rStyle w:val="DecValTok"/>
+        </w:rPr>
+        <w:t xml:space="preserve">0</w:t>
+      </w:r>
+      <w:r>
+        <w:rPr>
+          <w:rStyle w:val="NormalTok"/>
+        </w:rPr>
+        <w:t xml:space="preserve">, std_a), </w:t>
+      </w:r>
+      <w:r>
+        <w:rPr>
+          <w:rStyle w:val="DataTypeTok"/>
+        </w:rPr>
+        <w:t xml:space="preserve">treat =</w:t>
+      </w:r>
+      <w:r>
+        <w:rPr>
+          <w:rStyle w:val="NormalTok"/>
+        </w:rPr>
+        <w:t xml:space="preserve"> </w:t>
+      </w:r>
+      <w:r>
+        <w:rPr>
+          <w:rStyle w:val="KeywordTok"/>
+        </w:rPr>
+        <w:t xml:space="preserve">rbinom</w:t>
+      </w:r>
+      <w:r>
+        <w:rPr>
+          <w:rStyle w:val="NormalTok"/>
+        </w:rPr>
+        <w:t xml:space="preserve">(N, </w:t>
+      </w:r>
+      <w:r>
+        <w:rPr>
+          <w:rStyle w:val="DecValTok"/>
+        </w:rPr>
+        <w:t xml:space="preserve">1</w:t>
+      </w:r>
+      <w:r>
+        <w:rPr>
+          <w:rStyle w:val="NormalTok"/>
+        </w:rPr>
+        <w:t xml:space="preserve">, </w:t>
+      </w:r>
+      <w:r>
+        <w:rPr>
+          <w:rStyle w:val="FloatTok"/>
+        </w:rPr>
+        <w:t xml:space="preserve">0.5</w:t>
+      </w:r>
+      <w:r>
+        <w:rPr>
+          <w:rStyle w:val="NormalTok"/>
+        </w:rPr>
+        <w:t xml:space="preserve">)),</w:t>
+      </w:r>
+      <w:r>
+        <w:br w:type="textWrapping"/>
+      </w:r>
+      <w:r>
+        <w:rPr>
+          <w:rStyle w:val="NormalTok"/>
+        </w:rPr>
+        <w:t xml:space="preserve">    </w:t>
+      </w:r>
+      <w:r>
+        <w:rPr>
+          <w:rStyle w:val="DataTypeTok"/>
+        </w:rPr>
+        <w:t xml:space="preserve">year =</w:t>
+      </w:r>
+      <w:r>
+        <w:rPr>
+          <w:rStyle w:val="NormalTok"/>
+        </w:rPr>
+        <w:t xml:space="preserve"> </w:t>
+      </w:r>
+      <w:r>
+        <w:rPr>
+          <w:rStyle w:val="KeywordTok"/>
+        </w:rPr>
+        <w:t xml:space="preserve">add_level</w:t>
+      </w:r>
+      <w:r>
+        <w:rPr>
+          <w:rStyle w:val="NormalTok"/>
+        </w:rPr>
+        <w:t xml:space="preserve">(</w:t>
+      </w:r>
+      <w:r>
+        <w:rPr>
+          <w:rStyle w:val="DataTypeTok"/>
+        </w:rPr>
+        <w:t xml:space="preserve">N =</w:t>
+      </w:r>
+      <w:r>
+        <w:rPr>
+          <w:rStyle w:val="NormalTok"/>
+        </w:rPr>
+        <w:t xml:space="preserve"> (years</w:t>
+      </w:r>
+      <w:r>
+        <w:rPr>
+          <w:rStyle w:val="OperatorTok"/>
+        </w:rPr>
+        <w:t xml:space="preserve">*</w:t>
+      </w:r>
+      <w:r>
+        <w:rPr>
+          <w:rStyle w:val="DecValTok"/>
+        </w:rPr>
+        <w:t xml:space="preserve">2</w:t>
+      </w:r>
+      <w:r>
+        <w:rPr>
+          <w:rStyle w:val="NormalTok"/>
+        </w:rPr>
+        <w:t xml:space="preserve">), </w:t>
+      </w:r>
+      <w:r>
+        <w:rPr>
+          <w:rStyle w:val="DataTypeTok"/>
+        </w:rPr>
+        <w:t xml:space="preserve">nest =</w:t>
+      </w:r>
+      <w:r>
+        <w:rPr>
+          <w:rStyle w:val="NormalTok"/>
+        </w:rPr>
+        <w:t xml:space="preserve"> </w:t>
+      </w:r>
+      <w:r>
+        <w:rPr>
+          <w:rStyle w:val="OtherTok"/>
+        </w:rPr>
+        <w:t xml:space="preserve">FALSE</w:t>
+      </w:r>
+      <w:r>
+        <w:rPr>
+          <w:rStyle w:val="NormalTok"/>
+        </w:rPr>
+        <w:t xml:space="preserve">),</w:t>
+      </w:r>
+      <w:r>
+        <w:br w:type="textWrapping"/>
+      </w:r>
+      <w:r>
+        <w:rPr>
+          <w:rStyle w:val="NormalTok"/>
+        </w:rPr>
+        <w:t xml:space="preserve">    </w:t>
+      </w:r>
+      <w:r>
+        <w:rPr>
+          <w:rStyle w:val="DataTypeTok"/>
+        </w:rPr>
+        <w:t xml:space="preserve">obs =</w:t>
+      </w:r>
+      <w:r>
+        <w:rPr>
+          <w:rStyle w:val="NormalTok"/>
+        </w:rPr>
+        <w:t xml:space="preserve"> </w:t>
+      </w:r>
+      <w:r>
+        <w:rPr>
+          <w:rStyle w:val="KeywordTok"/>
+        </w:rPr>
+        <w:t xml:space="preserve">cross_levels</w:t>
+      </w:r>
+      <w:r>
+        <w:rPr>
+          <w:rStyle w:val="NormalTok"/>
+        </w:rPr>
+        <w:t xml:space="preserve">(</w:t>
+      </w:r>
+      <w:r>
+        <w:br w:type="textWrapping"/>
+      </w:r>
+      <w:r>
+        <w:rPr>
+          <w:rStyle w:val="NormalTok"/>
+        </w:rPr>
+        <w:t xml:space="preserve">      </w:t>
+      </w:r>
+      <w:r>
+        <w:rPr>
+          <w:rStyle w:val="DataTypeTok"/>
+        </w:rPr>
+        <w:t xml:space="preserve">by =</w:t>
+      </w:r>
+      <w:r>
+        <w:rPr>
+          <w:rStyle w:val="NormalTok"/>
+        </w:rPr>
+        <w:t xml:space="preserve"> </w:t>
+      </w:r>
+      <w:r>
+        <w:rPr>
+          <w:rStyle w:val="KeywordTok"/>
+        </w:rPr>
+        <w:t xml:space="preserve">join</w:t>
+      </w:r>
+      <w:r>
+        <w:rPr>
+          <w:rStyle w:val="NormalTok"/>
+        </w:rPr>
+        <w:t xml:space="preserve">(pixels, year),</w:t>
+      </w:r>
+      <w:r>
+        <w:br w:type="textWrapping"/>
+      </w:r>
+      <w:r>
+        <w:rPr>
+          <w:rStyle w:val="NormalTok"/>
+        </w:rPr>
+        <w:t xml:space="preserve">      </w:t>
+      </w:r>
+      <w:r>
+        <w:rPr>
+          <w:rStyle w:val="DataTypeTok"/>
+        </w:rPr>
+        <w:t xml:space="preserve">post =</w:t>
+      </w:r>
+      <w:r>
+        <w:rPr>
+          <w:rStyle w:val="NormalTok"/>
+        </w:rPr>
+        <w:t xml:space="preserve"> </w:t>
+      </w:r>
+      <w:r>
+        <w:rPr>
+          <w:rStyle w:val="KeywordTok"/>
+        </w:rPr>
+        <w:t xml:space="preserve">ifelse</w:t>
+      </w:r>
+      <w:r>
+        <w:rPr>
+          <w:rStyle w:val="NormalTok"/>
+        </w:rPr>
+        <w:t xml:space="preserve">(year </w:t>
+      </w:r>
+      <w:r>
+        <w:rPr>
+          <w:rStyle w:val="OperatorTok"/>
+        </w:rPr>
+        <w:t xml:space="preserve">&gt;</w:t>
+      </w:r>
+      <w:r>
+        <w:rPr>
+          <w:rStyle w:val="StringTok"/>
+        </w:rPr>
+        <w:t xml:space="preserve"> </w:t>
+      </w:r>
+      <w:r>
+        <w:rPr>
+          <w:rStyle w:val="NormalTok"/>
+        </w:rPr>
+        <w:t xml:space="preserve">years, </w:t>
+      </w:r>
+      <w:r>
+        <w:rPr>
+          <w:rStyle w:val="DecValTok"/>
+        </w:rPr>
+        <w:t xml:space="preserve">1</w:t>
+      </w:r>
+      <w:r>
+        <w:rPr>
+          <w:rStyle w:val="NormalTok"/>
+        </w:rPr>
+        <w:t xml:space="preserve">, </w:t>
+      </w:r>
+      <w:r>
+        <w:rPr>
+          <w:rStyle w:val="DecValTok"/>
+        </w:rPr>
+        <w:t xml:space="preserve">0</w:t>
+      </w:r>
+      <w:r>
+        <w:rPr>
+          <w:rStyle w:val="NormalTok"/>
+        </w:rPr>
+        <w:t xml:space="preserve">),</w:t>
+      </w:r>
+      <w:r>
+        <w:br w:type="textWrapping"/>
+      </w:r>
+      <w:r>
+        <w:rPr>
+          <w:rStyle w:val="NormalTok"/>
+        </w:rPr>
+        <w:t xml:space="preserve">      </w:t>
+      </w:r>
+      <w:r>
+        <w:rPr>
+          <w:rStyle w:val="DataTypeTok"/>
+        </w:rPr>
+        <w:t xml:space="preserve">v_it =</w:t>
+      </w:r>
+      <w:r>
+        <w:rPr>
+          <w:rStyle w:val="NormalTok"/>
+        </w:rPr>
+        <w:t xml:space="preserve"> </w:t>
+      </w:r>
+      <w:r>
+        <w:rPr>
+          <w:rStyle w:val="KeywordTok"/>
+        </w:rPr>
+        <w:t xml:space="preserve">rnorm</w:t>
+      </w:r>
+      <w:r>
+        <w:rPr>
+          <w:rStyle w:val="NormalTok"/>
+        </w:rPr>
+        <w:t xml:space="preserve">(N, </w:t>
+      </w:r>
+      <w:r>
+        <w:rPr>
+          <w:rStyle w:val="DecValTok"/>
+        </w:rPr>
+        <w:t xml:space="preserve">0</w:t>
+      </w:r>
+      <w:r>
+        <w:rPr>
+          <w:rStyle w:val="NormalTok"/>
+        </w:rPr>
+        <w:t xml:space="preserve">, std_v),</w:t>
+      </w:r>
+      <w:r>
+        <w:br w:type="textWrapping"/>
+      </w:r>
+      <w:r>
+        <w:rPr>
+          <w:rStyle w:val="NormalTok"/>
+        </w:rPr>
+        <w:t xml:space="preserve">      </w:t>
+      </w:r>
+      <w:r>
+        <w:rPr>
+          <w:rStyle w:val="DataTypeTok"/>
+        </w:rPr>
+        <w:t xml:space="preserve">ystar =</w:t>
+      </w:r>
+      <w:r>
+        <w:rPr>
+          <w:rStyle w:val="NormalTok"/>
+        </w:rPr>
+        <w:t xml:space="preserve"> b0 </w:t>
+      </w:r>
+      <w:r>
+        <w:rPr>
+          <w:rStyle w:val="OperatorTok"/>
+        </w:rPr>
+        <w:t xml:space="preserve">+</w:t>
+      </w:r>
+      <w:r>
+        <w:rPr>
+          <w:rStyle w:val="StringTok"/>
+        </w:rPr>
+        <w:t xml:space="preserve"> </w:t>
+      </w:r>
+      <w:r>
+        <w:rPr>
+          <w:rStyle w:val="NormalTok"/>
+        </w:rPr>
+        <w:t xml:space="preserve">b1</w:t>
+      </w:r>
+      <w:r>
+        <w:rPr>
+          <w:rStyle w:val="OperatorTok"/>
+        </w:rPr>
+        <w:t xml:space="preserve">*</w:t>
+      </w:r>
+      <w:r>
+        <w:rPr>
+          <w:rStyle w:val="NormalTok"/>
+        </w:rPr>
+        <w:t xml:space="preserve">treat </w:t>
+      </w:r>
+      <w:r>
+        <w:rPr>
+          <w:rStyle w:val="OperatorTok"/>
+        </w:rPr>
+        <w:t xml:space="preserve">+</w:t>
+      </w:r>
+      <w:r>
+        <w:rPr>
+          <w:rStyle w:val="StringTok"/>
+        </w:rPr>
+        <w:t xml:space="preserve"> </w:t>
+      </w:r>
+      <w:r>
+        <w:rPr>
+          <w:rStyle w:val="NormalTok"/>
+        </w:rPr>
+        <w:t xml:space="preserve">b2</w:t>
+      </w:r>
+      <w:r>
+        <w:rPr>
+          <w:rStyle w:val="OperatorTok"/>
+        </w:rPr>
+        <w:t xml:space="preserve">*</w:t>
+      </w:r>
+      <w:r>
+        <w:rPr>
+          <w:rStyle w:val="NormalTok"/>
+        </w:rPr>
+        <w:t xml:space="preserve">post </w:t>
+      </w:r>
+      <w:r>
+        <w:rPr>
+          <w:rStyle w:val="OperatorTok"/>
+        </w:rPr>
+        <w:t xml:space="preserve">+</w:t>
+      </w:r>
+      <w:r>
+        <w:rPr>
+          <w:rStyle w:val="NormalTok"/>
+        </w:rPr>
+        <w:t xml:space="preserve">b3</w:t>
+      </w:r>
+      <w:r>
+        <w:rPr>
+          <w:rStyle w:val="OperatorTok"/>
+        </w:rPr>
+        <w:t xml:space="preserve">*</w:t>
+      </w:r>
+      <w:r>
+        <w:rPr>
+          <w:rStyle w:val="NormalTok"/>
+        </w:rPr>
+        <w:t xml:space="preserve">treat</w:t>
+      </w:r>
+      <w:r>
+        <w:rPr>
+          <w:rStyle w:val="OperatorTok"/>
+        </w:rPr>
+        <w:t xml:space="preserve">*</w:t>
+      </w:r>
+      <w:r>
+        <w:rPr>
+          <w:rStyle w:val="NormalTok"/>
+        </w:rPr>
+        <w:t xml:space="preserve">post </w:t>
+      </w:r>
+      <w:r>
+        <w:rPr>
+          <w:rStyle w:val="OperatorTok"/>
+        </w:rPr>
+        <w:t xml:space="preserve">+</w:t>
+      </w:r>
+      <w:r>
+        <w:rPr>
+          <w:rStyle w:val="StringTok"/>
+        </w:rPr>
+        <w:t xml:space="preserve"> </w:t>
+      </w:r>
+      <w:r>
+        <w:rPr>
+          <w:rStyle w:val="NormalTok"/>
+        </w:rPr>
+        <w:t xml:space="preserve">a_i </w:t>
+      </w:r>
+      <w:r>
+        <w:rPr>
+          <w:rStyle w:val="OperatorTok"/>
+        </w:rPr>
+        <w:t xml:space="preserve">+</w:t>
+      </w:r>
+      <w:r>
+        <w:rPr>
+          <w:rStyle w:val="StringTok"/>
+        </w:rPr>
+        <w:t xml:space="preserve"> </w:t>
+      </w:r>
+      <w:r>
+        <w:rPr>
+          <w:rStyle w:val="NormalTok"/>
+        </w:rPr>
+        <w:t xml:space="preserve">v_it,</w:t>
+      </w:r>
+      <w:r>
+        <w:br w:type="textWrapping"/>
+      </w:r>
+      <w:r>
+        <w:rPr>
+          <w:rStyle w:val="NormalTok"/>
+        </w:rPr>
+        <w:t xml:space="preserve">      </w:t>
+      </w:r>
+      <w:r>
+        <w:rPr>
+          <w:rStyle w:val="DataTypeTok"/>
+        </w:rPr>
+        <w:t xml:space="preserve">y =</w:t>
+      </w:r>
+      <w:r>
+        <w:rPr>
+          <w:rStyle w:val="NormalTok"/>
+        </w:rPr>
+        <w:t xml:space="preserve"> </w:t>
+      </w:r>
+      <w:r>
+        <w:rPr>
+          <w:rStyle w:val="KeywordTok"/>
+        </w:rPr>
+        <w:t xml:space="preserve">ifelse</w:t>
+      </w:r>
+      <w:r>
+        <w:rPr>
+          <w:rStyle w:val="NormalTok"/>
+        </w:rPr>
+        <w:t xml:space="preserve">(ystar </w:t>
+      </w:r>
+      <w:r>
+        <w:rPr>
+          <w:rStyle w:val="OperatorTok"/>
+        </w:rPr>
+        <w:t xml:space="preserve">&gt;</w:t>
+      </w:r>
+      <w:r>
+        <w:rPr>
+          <w:rStyle w:val="StringTok"/>
+        </w:rPr>
+        <w:t xml:space="preserve"> </w:t>
+      </w:r>
+      <w:r>
+        <w:rPr>
+          <w:rStyle w:val="DecValTok"/>
+        </w:rPr>
+        <w:t xml:space="preserve">0</w:t>
+      </w:r>
+      <w:r>
+        <w:rPr>
+          <w:rStyle w:val="NormalTok"/>
+        </w:rPr>
+        <w:t xml:space="preserve">, </w:t>
+      </w:r>
+      <w:r>
+        <w:rPr>
+          <w:rStyle w:val="DecValTok"/>
+        </w:rPr>
+        <w:t xml:space="preserve">1</w:t>
+      </w:r>
+      <w:r>
+        <w:rPr>
+          <w:rStyle w:val="NormalTok"/>
+        </w:rPr>
+        <w:t xml:space="preserve">, </w:t>
+      </w:r>
+      <w:r>
+        <w:rPr>
+          <w:rStyle w:val="DecValTok"/>
+        </w:rPr>
+        <w:t xml:space="preserve">0</w:t>
+      </w:r>
+      <w:r>
+        <w:rPr>
+          <w:rStyle w:val="NormalTok"/>
+        </w:rPr>
+        <w:t xml:space="preserve">)</w:t>
+      </w:r>
+      <w:r>
+        <w:br w:type="textWrapping"/>
+      </w:r>
+      <w:r>
+        <w:rPr>
+          <w:rStyle w:val="NormalTok"/>
+        </w:rPr>
+        <w:t xml:space="preserve">    )</w:t>
+      </w:r>
+      <w:r>
+        <w:br w:type="textWrapping"/>
+      </w:r>
+      <w:r>
+        <w:rPr>
+          <w:rStyle w:val="NormalTok"/>
+        </w:rPr>
+        <w:t xml:space="preserve">  )</w:t>
+      </w:r>
+      <w:r>
+        <w:br w:type="textWrapping"/>
+      </w:r>
+      <w:r>
+        <w:rPr>
+          <w:rStyle w:val="NormalTok"/>
+        </w:rPr>
+        <w:t xml:space="preserve">  </w:t>
+      </w:r>
+      <w:r>
+        <w:br w:type="textWrapping"/>
+      </w:r>
+      <w:r>
+        <w:rPr>
+          <w:rStyle w:val="NormalTok"/>
+        </w:rPr>
+        <w:t xml:space="preserve">  </w:t>
+      </w:r>
+      <w:r>
+        <w:br w:type="textWrapping"/>
+      </w:r>
+      <w:r>
+        <w:rPr>
+          <w:rStyle w:val="NormalTok"/>
+        </w:rPr>
+        <w:t xml:space="preserve">  </w:t>
+      </w:r>
+      <w:r>
+        <w:rPr>
+          <w:rStyle w:val="CommentTok"/>
+        </w:rPr>
+        <w:t xml:space="preserve">#need to determine which year deforestation occurred</w:t>
+      </w:r>
+      <w:r>
+        <w:br w:type="textWrapping"/>
+      </w:r>
+      <w:r>
+        <w:rPr>
+          <w:rStyle w:val="NormalTok"/>
+        </w:rPr>
+        <w:t xml:space="preserve">  year_df &lt;-</w:t>
+      </w:r>
+      <w:r>
+        <w:rPr>
+          <w:rStyle w:val="StringTok"/>
+        </w:rPr>
+        <w:t xml:space="preserve"> </w:t>
+      </w:r>
+      <w:r>
+        <w:rPr>
+          <w:rStyle w:val="KeywordTok"/>
+        </w:rPr>
+        <w:t xml:space="preserve">subset</w:t>
+      </w:r>
+      <w:r>
+        <w:rPr>
+          <w:rStyle w:val="NormalTok"/>
+        </w:rPr>
+        <w:t xml:space="preserve">(panels, </w:t>
+      </w:r>
+      <w:r>
+        <w:rPr>
+          <w:rStyle w:val="DataTypeTok"/>
+        </w:rPr>
+        <w:t xml:space="preserve">select =</w:t>
+      </w:r>
+      <w:r>
+        <w:rPr>
+          <w:rStyle w:val="NormalTok"/>
+        </w:rPr>
+        <w:t xml:space="preserve"> </w:t>
+      </w:r>
+      <w:r>
+        <w:rPr>
+          <w:rStyle w:val="KeywordTok"/>
+        </w:rPr>
+        <w:t xml:space="preserve">c</w:t>
+      </w:r>
+      <w:r>
+        <w:rPr>
+          <w:rStyle w:val="NormalTok"/>
+        </w:rPr>
+        <w:t xml:space="preserve">(pixels, year, y))</w:t>
+      </w:r>
+      <w:r>
+        <w:br w:type="textWrapping"/>
+      </w:r>
+      <w:r>
+        <w:rPr>
+          <w:rStyle w:val="NormalTok"/>
+        </w:rPr>
+        <w:t xml:space="preserve">  </w:t>
+      </w:r>
+      <w:r>
+        <w:rPr>
+          <w:rStyle w:val="CommentTok"/>
+        </w:rPr>
+        <w:t xml:space="preserve">#year_df &lt;- melt(year_df, id.vars = c("pixels", "y_it"), value.name = "year")</w:t>
+      </w:r>
+      <w:r>
+        <w:br w:type="textWrapping"/>
+      </w:r>
+      <w:r>
+        <w:rPr>
+          <w:rStyle w:val="NormalTok"/>
+        </w:rPr>
+        <w:t xml:space="preserve">  year_df &lt;-</w:t>
+      </w:r>
+      <w:r>
+        <w:rPr>
+          <w:rStyle w:val="StringTok"/>
+        </w:rPr>
+        <w:t xml:space="preserve"> </w:t>
+      </w:r>
+      <w:r>
+        <w:rPr>
+          <w:rStyle w:val="KeywordTok"/>
+        </w:rPr>
+        <w:t xml:space="preserve">dcast</w:t>
+      </w:r>
+      <w:r>
+        <w:rPr>
+          <w:rStyle w:val="NormalTok"/>
+        </w:rPr>
+        <w:t xml:space="preserve">(year_df, pixels </w:t>
+      </w:r>
+      <w:r>
+        <w:rPr>
+          <w:rStyle w:val="OperatorTok"/>
+        </w:rPr>
+        <w:t xml:space="preserve">~</w:t>
+      </w:r>
+      <w:r>
+        <w:rPr>
+          <w:rStyle w:val="StringTok"/>
+        </w:rPr>
+        <w:t xml:space="preserve"> </w:t>
+      </w:r>
+      <w:r>
+        <w:rPr>
+          <w:rStyle w:val="NormalTok"/>
+        </w:rPr>
+        <w:t xml:space="preserve">year )</w:t>
+      </w:r>
+      <w:r>
+        <w:br w:type="textWrapping"/>
+      </w:r>
+      <w:r>
+        <w:rPr>
+          <w:rStyle w:val="NormalTok"/>
+        </w:rPr>
+        <w:t xml:space="preserve">  </w:t>
+      </w:r>
+      <w:r>
+        <w:rPr>
+          <w:rStyle w:val="KeywordTok"/>
+        </w:rPr>
+        <w:t xml:space="preserve">rownames</w:t>
+      </w:r>
+      <w:r>
+        <w:rPr>
+          <w:rStyle w:val="NormalTok"/>
+        </w:rPr>
+        <w:t xml:space="preserve">(year_df) &lt;-</w:t>
+      </w:r>
+      <w:r>
+        <w:rPr>
+          <w:rStyle w:val="StringTok"/>
+        </w:rPr>
+        <w:t xml:space="preserve"> </w:t>
+      </w:r>
+      <w:r>
+        <w:rPr>
+          <w:rStyle w:val="NormalTok"/>
+        </w:rPr>
+        <w:t xml:space="preserve">year_df</w:t>
+      </w:r>
+      <w:r>
+        <w:rPr>
+          <w:rStyle w:val="OperatorTok"/>
+        </w:rPr>
+        <w:t xml:space="preserve">$</w:t>
+      </w:r>
+      <w:r>
+        <w:rPr>
+          <w:rStyle w:val="NormalTok"/>
+        </w:rPr>
+        <w:t xml:space="preserve">pixels</w:t>
+      </w:r>
+      <w:r>
+        <w:br w:type="textWrapping"/>
+      </w:r>
+      <w:r>
+        <w:rPr>
+          <w:rStyle w:val="NormalTok"/>
+        </w:rPr>
+        <w:t xml:space="preserve">  year_df &lt;-</w:t>
+      </w:r>
+      <w:r>
+        <w:rPr>
+          <w:rStyle w:val="StringTok"/>
+        </w:rPr>
+        <w:t xml:space="preserve"> </w:t>
+      </w:r>
+      <w:r>
+        <w:rPr>
+          <w:rStyle w:val="KeywordTok"/>
+        </w:rPr>
+        <w:t xml:space="preserve">subset</w:t>
+      </w:r>
+      <w:r>
+        <w:rPr>
+          <w:rStyle w:val="NormalTok"/>
+        </w:rPr>
+        <w:t xml:space="preserve">(year_df, </w:t>
+      </w:r>
+      <w:r>
+        <w:rPr>
+          <w:rStyle w:val="DataTypeTok"/>
+        </w:rPr>
+        <w:t xml:space="preserve">select =</w:t>
+      </w:r>
+      <w:r>
+        <w:rPr>
+          <w:rStyle w:val="NormalTok"/>
+        </w:rPr>
+        <w:t xml:space="preserve"> </w:t>
+      </w:r>
+      <w:r>
+        <w:rPr>
+          <w:rStyle w:val="OperatorTok"/>
+        </w:rPr>
+        <w:t xml:space="preserve">-</w:t>
+      </w:r>
+      <w:r>
+        <w:rPr>
+          <w:rStyle w:val="KeywordTok"/>
+        </w:rPr>
+        <w:t xml:space="preserve">c</w:t>
+      </w:r>
+      <w:r>
+        <w:rPr>
+          <w:rStyle w:val="NormalTok"/>
+        </w:rPr>
+        <w:t xml:space="preserve">(pixels))</w:t>
+      </w:r>
+      <w:r>
+        <w:br w:type="textWrapping"/>
+      </w:r>
+      <w:r>
+        <w:rPr>
+          <w:rStyle w:val="NormalTok"/>
+        </w:rPr>
+        <w:t xml:space="preserve">  </w:t>
+      </w:r>
+      <w:r>
+        <w:br w:type="textWrapping"/>
+      </w:r>
+      <w:r>
+        <w:rPr>
+          <w:rStyle w:val="NormalTok"/>
+        </w:rPr>
+        <w:t xml:space="preserve">  </w:t>
+      </w:r>
+      <w:r>
+        <w:rPr>
+          <w:rStyle w:val="CommentTok"/>
+        </w:rPr>
+        <w:t xml:space="preserve">#creating variable for the year a pixel is deforested</w:t>
+      </w:r>
+      <w:r>
+        <w:br w:type="textWrapping"/>
+      </w:r>
+      <w:r>
+        <w:rPr>
+          <w:rStyle w:val="NormalTok"/>
+        </w:rPr>
+        <w:t xml:space="preserve">  not_defor &lt;-</w:t>
+      </w:r>
+      <w:r>
+        <w:rPr>
+          <w:rStyle w:val="StringTok"/>
+        </w:rPr>
+        <w:t xml:space="preserve"> </w:t>
+      </w:r>
+      <w:r>
+        <w:rPr>
+          <w:rStyle w:val="KeywordTok"/>
+        </w:rPr>
+        <w:t xml:space="preserve">rowSums</w:t>
+      </w:r>
+      <w:r>
+        <w:rPr>
+          <w:rStyle w:val="NormalTok"/>
+        </w:rPr>
+        <w:t xml:space="preserve">(year_df)</w:t>
+      </w:r>
+      <w:r>
+        <w:rPr>
+          <w:rStyle w:val="OperatorTok"/>
+        </w:rPr>
+        <w:t xml:space="preserve">&lt;</w:t>
+      </w:r>
+      <w:r>
+        <w:rPr>
+          <w:rStyle w:val="DecValTok"/>
+        </w:rPr>
+        <w:t xml:space="preserve">1</w:t>
+      </w:r>
+      <w:r>
+        <w:rPr>
+          <w:rStyle w:val="NormalTok"/>
+        </w:rPr>
+        <w:t xml:space="preserve"> </w:t>
+      </w:r>
+      <w:r>
+        <w:rPr>
+          <w:rStyle w:val="OperatorTok"/>
+        </w:rPr>
+        <w:t xml:space="preserve">*</w:t>
+      </w:r>
+      <w:r>
+        <w:rPr>
+          <w:rStyle w:val="DecValTok"/>
+        </w:rPr>
+        <w:t xml:space="preserve">1</w:t>
+      </w:r>
+      <w:r>
+        <w:br w:type="textWrapping"/>
+      </w:r>
+      <w:r>
+        <w:rPr>
+          <w:rStyle w:val="NormalTok"/>
+        </w:rPr>
+        <w:t xml:space="preserve">  defor_year &lt;-</w:t>
+      </w:r>
+      <w:r>
+        <w:rPr>
+          <w:rStyle w:val="StringTok"/>
+        </w:rPr>
+        <w:t xml:space="preserve"> </w:t>
+      </w:r>
+      <w:r>
+        <w:rPr>
+          <w:rStyle w:val="KeywordTok"/>
+        </w:rPr>
+        <w:t xml:space="preserve">max.col</w:t>
+      </w:r>
+      <w:r>
+        <w:rPr>
+          <w:rStyle w:val="NormalTok"/>
+        </w:rPr>
+        <w:t xml:space="preserve">(year_df, </w:t>
+      </w:r>
+      <w:r>
+        <w:rPr>
+          <w:rStyle w:val="DataTypeTok"/>
+        </w:rPr>
+        <w:t xml:space="preserve">ties.method =</w:t>
+      </w:r>
+      <w:r>
+        <w:rPr>
+          <w:rStyle w:val="NormalTok"/>
+        </w:rPr>
+        <w:t xml:space="preserve"> </w:t>
+      </w:r>
+      <w:r>
+        <w:rPr>
+          <w:rStyle w:val="StringTok"/>
+        </w:rPr>
+        <w:t xml:space="preserve">"first"</w:t>
+      </w:r>
+      <w:r>
+        <w:rPr>
+          <w:rStyle w:val="NormalTok"/>
+        </w:rPr>
+        <w:t xml:space="preserve">) </w:t>
+      </w:r>
+      <w:r>
+        <w:br w:type="textWrapping"/>
+      </w:r>
+      <w:r>
+        <w:rPr>
+          <w:rStyle w:val="NormalTok"/>
+        </w:rPr>
+        <w:t xml:space="preserve">  defor_df &lt;-</w:t>
+      </w:r>
+      <w:r>
+        <w:rPr>
+          <w:rStyle w:val="StringTok"/>
+        </w:rPr>
+        <w:t xml:space="preserve"> </w:t>
+      </w:r>
+      <w:r>
+        <w:rPr>
+          <w:rStyle w:val="KeywordTok"/>
+        </w:rPr>
+        <w:t xml:space="preserve">transform</w:t>
+      </w:r>
+      <w:r>
+        <w:rPr>
+          <w:rStyle w:val="NormalTok"/>
+        </w:rPr>
+        <w:t xml:space="preserve">(year_df, </w:t>
+      </w:r>
+      <w:r>
+        <w:rPr>
+          <w:rStyle w:val="DataTypeTok"/>
+        </w:rPr>
+        <w:t xml:space="preserve">defor_year =</w:t>
+      </w:r>
+      <w:r>
+        <w:rPr>
+          <w:rStyle w:val="NormalTok"/>
+        </w:rPr>
+        <w:t xml:space="preserve"> </w:t>
+      </w:r>
+      <w:r>
+        <w:rPr>
+          <w:rStyle w:val="KeywordTok"/>
+        </w:rPr>
+        <w:t xml:space="preserve">ifelse</w:t>
+      </w:r>
+      <w:r>
+        <w:rPr>
+          <w:rStyle w:val="NormalTok"/>
+        </w:rPr>
+        <w:t xml:space="preserve">(not_defor</w:t>
+      </w:r>
+      <w:r>
+        <w:rPr>
+          <w:rStyle w:val="OperatorTok"/>
+        </w:rPr>
+        <w:t xml:space="preserve">==</w:t>
+      </w:r>
+      <w:r>
+        <w:rPr>
+          <w:rStyle w:val="DecValTok"/>
+        </w:rPr>
+        <w:t xml:space="preserve">1</w:t>
+      </w:r>
+      <w:r>
+        <w:rPr>
+          <w:rStyle w:val="NormalTok"/>
+        </w:rPr>
+        <w:t xml:space="preserve">, years</w:t>
+      </w:r>
+      <w:r>
+        <w:rPr>
+          <w:rStyle w:val="OperatorTok"/>
+        </w:rPr>
+        <w:t xml:space="preserve">*</w:t>
+      </w:r>
+      <w:r>
+        <w:rPr>
+          <w:rStyle w:val="DecValTok"/>
+        </w:rPr>
+        <w:t xml:space="preserve">2</w:t>
+      </w:r>
+      <w:r>
+        <w:rPr>
+          <w:rStyle w:val="OperatorTok"/>
+        </w:rPr>
+        <w:t xml:space="preserve">+</w:t>
+      </w:r>
+      <w:r>
+        <w:rPr>
+          <w:rStyle w:val="DecValTok"/>
+        </w:rPr>
+        <w:t xml:space="preserve">1</w:t>
+      </w:r>
+      <w:r>
+        <w:rPr>
+          <w:rStyle w:val="NormalTok"/>
+        </w:rPr>
+        <w:t xml:space="preserve">, defor_year))</w:t>
+      </w:r>
+      <w:r>
+        <w:br w:type="textWrapping"/>
+      </w:r>
+      <w:r>
+        <w:rPr>
+          <w:rStyle w:val="NormalTok"/>
+        </w:rPr>
+        <w:t xml:space="preserve">  defor_df &lt;-</w:t>
+      </w:r>
+      <w:r>
+        <w:rPr>
+          <w:rStyle w:val="StringTok"/>
+        </w:rPr>
+        <w:t xml:space="preserve"> </w:t>
+      </w:r>
+      <w:r>
+        <w:rPr>
+          <w:rStyle w:val="NormalTok"/>
+        </w:rPr>
+        <w:t xml:space="preserve">tibble</w:t>
+      </w:r>
+      <w:r>
+        <w:rPr>
+          <w:rStyle w:val="OperatorTok"/>
+        </w:rPr>
+        <w:t xml:space="preserve">::</w:t>
+      </w:r>
+      <w:r>
+        <w:rPr>
+          <w:rStyle w:val="KeywordTok"/>
+        </w:rPr>
+        <w:t xml:space="preserve">rownames_to_column</w:t>
+      </w:r>
+      <w:r>
+        <w:rPr>
+          <w:rStyle w:val="NormalTok"/>
+        </w:rPr>
+        <w:t xml:space="preserve">(defor_df)</w:t>
+      </w:r>
+      <w:r>
+        <w:br w:type="textWrapping"/>
+      </w:r>
+      <w:r>
+        <w:rPr>
+          <w:rStyle w:val="NormalTok"/>
+        </w:rPr>
+        <w:t xml:space="preserve">  </w:t>
+      </w:r>
+      <w:r>
+        <w:rPr>
+          <w:rStyle w:val="KeywordTok"/>
+        </w:rPr>
+        <w:t xml:space="preserve">names</w:t>
+      </w:r>
+      <w:r>
+        <w:rPr>
+          <w:rStyle w:val="NormalTok"/>
+        </w:rPr>
+        <w:t xml:space="preserve">(defor_df)[</w:t>
+      </w:r>
+      <w:r>
+        <w:rPr>
+          <w:rStyle w:val="DecValTok"/>
+        </w:rPr>
+        <w:t xml:space="preserve">1</w:t>
+      </w:r>
+      <w:r>
+        <w:rPr>
+          <w:rStyle w:val="NormalTok"/>
+        </w:rPr>
+        <w:t xml:space="preserve">] &lt;-</w:t>
+      </w:r>
+      <w:r>
+        <w:rPr>
+          <w:rStyle w:val="StringTok"/>
+        </w:rPr>
+        <w:t xml:space="preserve"> </w:t>
+      </w:r>
+      <w:r>
+        <w:rPr>
+          <w:rStyle w:val="KeywordTok"/>
+        </w:rPr>
+        <w:t xml:space="preserve">paste</w:t>
+      </w:r>
+      <w:r>
+        <w:rPr>
+          <w:rStyle w:val="NormalTok"/>
+        </w:rPr>
+        <w:t xml:space="preserve">(</w:t>
+      </w:r>
+      <w:r>
+        <w:rPr>
+          <w:rStyle w:val="StringTok"/>
+        </w:rPr>
+        <w:t xml:space="preserve">"pixels"</w:t>
+      </w:r>
+      <w:r>
+        <w:rPr>
+          <w:rStyle w:val="NormalTok"/>
+        </w:rPr>
+        <w:t xml:space="preserve">)</w:t>
+      </w:r>
+      <w:r>
+        <w:br w:type="textWrapping"/>
+      </w:r>
+      <w:r>
+        <w:rPr>
+          <w:rStyle w:val="NormalTok"/>
+        </w:rPr>
+        <w:t xml:space="preserve">  defor_df &lt;-</w:t>
+      </w:r>
+      <w:r>
+        <w:rPr>
+          <w:rStyle w:val="StringTok"/>
+        </w:rPr>
+        <w:t xml:space="preserve"> </w:t>
+      </w:r>
+      <w:r>
+        <w:rPr>
+          <w:rStyle w:val="KeywordTok"/>
+        </w:rPr>
+        <w:t xml:space="preserve">subset</w:t>
+      </w:r>
+      <w:r>
+        <w:rPr>
+          <w:rStyle w:val="NormalTok"/>
+        </w:rPr>
+        <w:t xml:space="preserve">(defor_df, </w:t>
+      </w:r>
+      <w:r>
+        <w:rPr>
+          <w:rStyle w:val="DataTypeTok"/>
+        </w:rPr>
+        <w:t xml:space="preserve">select =</w:t>
+      </w:r>
+      <w:r>
+        <w:rPr>
+          <w:rStyle w:val="NormalTok"/>
+        </w:rPr>
+        <w:t xml:space="preserve"> </w:t>
+      </w:r>
+      <w:r>
+        <w:rPr>
+          <w:rStyle w:val="KeywordTok"/>
+        </w:rPr>
+        <w:t xml:space="preserve">c</w:t>
+      </w:r>
+      <w:r>
+        <w:rPr>
+          <w:rStyle w:val="NormalTok"/>
+        </w:rPr>
+        <w:t xml:space="preserve">(pixels, defor_year))</w:t>
+      </w:r>
+      <w:r>
+        <w:br w:type="textWrapping"/>
+      </w:r>
+      <w:r>
+        <w:rPr>
+          <w:rStyle w:val="NormalTok"/>
+        </w:rPr>
+        <w:t xml:space="preserve">  panels &lt;-</w:t>
+      </w:r>
+      <w:r>
+        <w:rPr>
+          <w:rStyle w:val="StringTok"/>
+        </w:rPr>
+        <w:t xml:space="preserve"> </w:t>
+      </w:r>
+      <w:r>
+        <w:rPr>
+          <w:rStyle w:val="KeywordTok"/>
+        </w:rPr>
+        <w:t xml:space="preserve">merge</w:t>
+      </w:r>
+      <w:r>
+        <w:rPr>
+          <w:rStyle w:val="NormalTok"/>
+        </w:rPr>
+        <w:t xml:space="preserve">(defor_df, panels, </w:t>
+      </w:r>
+      <w:r>
+        <w:rPr>
+          <w:rStyle w:val="DataTypeTok"/>
+        </w:rPr>
+        <w:t xml:space="preserve">by =</w:t>
+      </w:r>
+      <w:r>
+        <w:rPr>
+          <w:rStyle w:val="NormalTok"/>
+        </w:rPr>
+        <w:t xml:space="preserve"> </w:t>
+      </w:r>
+      <w:r>
+        <w:rPr>
+          <w:rStyle w:val="StringTok"/>
+        </w:rPr>
+        <w:t xml:space="preserve">"pixels"</w:t>
+      </w:r>
+      <w:r>
+        <w:rPr>
+          <w:rStyle w:val="NormalTok"/>
+        </w:rPr>
+        <w:t xml:space="preserve">)</w:t>
+      </w:r>
+      <w:r>
+        <w:br w:type="textWrapping"/>
+      </w:r>
+      <w:r>
+        <w:rPr>
+          <w:rStyle w:val="NormalTok"/>
+        </w:rPr>
+        <w:t xml:space="preserve">  </w:t>
+      </w:r>
+      <w:r>
+        <w:br w:type="textWrapping"/>
+      </w:r>
+      <w:r>
+        <w:rPr>
+          <w:rStyle w:val="NormalTok"/>
+        </w:rPr>
+        <w:t xml:space="preserve">  </w:t>
+      </w:r>
+      <w:r>
+        <w:br w:type="textWrapping"/>
+      </w:r>
+      <w:r>
+        <w:rPr>
+          <w:rStyle w:val="NormalTok"/>
+        </w:rPr>
+        <w:t xml:space="preserve">  </w:t>
+      </w:r>
+      <w:r>
+        <w:rPr>
+          <w:rStyle w:val="CommentTok"/>
+        </w:rPr>
+        <w:t xml:space="preserve"># creating three outcome variables for each possible situation</w:t>
+      </w:r>
+      <w:r>
+        <w:br w:type="textWrapping"/>
+      </w:r>
+      <w:r>
+        <w:rPr>
+          <w:rStyle w:val="NormalTok"/>
+        </w:rPr>
+        <w:t xml:space="preserve">  </w:t>
+      </w:r>
+      <w:r>
+        <w:rPr>
+          <w:rStyle w:val="CommentTok"/>
+        </w:rPr>
+        <w:t xml:space="preserve">### y: allows the outcome to switch between 0 and 1 across years</w:t>
+      </w:r>
+      <w:r>
+        <w:br w:type="textWrapping"/>
+      </w:r>
+      <w:r>
+        <w:rPr>
+          <w:rStyle w:val="NormalTok"/>
+        </w:rPr>
+        <w:t xml:space="preserve">  </w:t>
+      </w:r>
+      <w:r>
+        <w:rPr>
+          <w:rStyle w:val="CommentTok"/>
+        </w:rPr>
+        <w:t xml:space="preserve">### y_it: outcome is dropped in years after pixel is first deforested</w:t>
+      </w:r>
+      <w:r>
+        <w:br w:type="textWrapping"/>
+      </w:r>
+      <w:r>
+        <w:rPr>
+          <w:rStyle w:val="NormalTok"/>
+        </w:rPr>
+        <w:t xml:space="preserve">  </w:t>
+      </w:r>
+      <w:r>
+        <w:rPr>
+          <w:rStyle w:val="CommentTok"/>
+        </w:rPr>
+        <w:t xml:space="preserve">### defor: outcome is set to 1 in each year after the pixel is deforested</w:t>
+      </w:r>
+      <w:r>
+        <w:br w:type="textWrapping"/>
+      </w:r>
+      <w:r>
+        <w:rPr>
+          <w:rStyle w:val="NormalTok"/>
+        </w:rPr>
+        <w:t xml:space="preserve">  panels</w:t>
+      </w:r>
+      <w:r>
+        <w:rPr>
+          <w:rStyle w:val="OperatorTok"/>
+        </w:rPr>
+        <w:t xml:space="preserve">$</w:t>
+      </w:r>
+      <w:r>
+        <w:rPr>
+          <w:rStyle w:val="NormalTok"/>
+        </w:rPr>
+        <w:t xml:space="preserve">year &lt;-</w:t>
+      </w:r>
+      <w:r>
+        <w:rPr>
+          <w:rStyle w:val="StringTok"/>
+        </w:rPr>
+        <w:t xml:space="preserve"> </w:t>
+      </w:r>
+      <w:r>
+        <w:rPr>
+          <w:rStyle w:val="KeywordTok"/>
+        </w:rPr>
+        <w:t xml:space="preserve">as.numeric</w:t>
+      </w:r>
+      <w:r>
+        <w:rPr>
+          <w:rStyle w:val="NormalTok"/>
+        </w:rPr>
+        <w:t xml:space="preserve">(panels</w:t>
+      </w:r>
+      <w:r>
+        <w:rPr>
+          <w:rStyle w:val="OperatorTok"/>
+        </w:rPr>
+        <w:t xml:space="preserve">$</w:t>
+      </w:r>
+      <w:r>
+        <w:rPr>
+          <w:rStyle w:val="NormalTok"/>
+        </w:rPr>
+        <w:t xml:space="preserve">year)</w:t>
+      </w:r>
+      <w:r>
+        <w:br w:type="textWrapping"/>
+      </w:r>
+      <w:r>
+        <w:rPr>
+          <w:rStyle w:val="NormalTok"/>
+        </w:rPr>
+        <w:t xml:space="preserve">  panels</w:t>
+      </w:r>
+      <w:r>
+        <w:rPr>
+          <w:rStyle w:val="OperatorTok"/>
+        </w:rPr>
+        <w:t xml:space="preserve">$</w:t>
+      </w:r>
+      <w:r>
+        <w:rPr>
+          <w:rStyle w:val="NormalTok"/>
+        </w:rPr>
+        <w:t xml:space="preserve">indic &lt;-</w:t>
+      </w:r>
+      <w:r>
+        <w:rPr>
+          <w:rStyle w:val="StringTok"/>
+        </w:rPr>
+        <w:t xml:space="preserve"> </w:t>
+      </w:r>
+      <w:r>
+        <w:rPr>
+          <w:rStyle w:val="NormalTok"/>
+        </w:rPr>
+        <w:t xml:space="preserve">(panels</w:t>
+      </w:r>
+      <w:r>
+        <w:rPr>
+          <w:rStyle w:val="OperatorTok"/>
+        </w:rPr>
+        <w:t xml:space="preserve">$</w:t>
+      </w:r>
+      <w:r>
+        <w:rPr>
+          <w:rStyle w:val="NormalTok"/>
+        </w:rPr>
+        <w:t xml:space="preserve">year </w:t>
+      </w:r>
+      <w:r>
+        <w:rPr>
+          <w:rStyle w:val="OperatorTok"/>
+        </w:rPr>
+        <w:t xml:space="preserve">-</w:t>
+      </w:r>
+      <w:r>
+        <w:rPr>
+          <w:rStyle w:val="StringTok"/>
+        </w:rPr>
+        <w:t xml:space="preserve"> </w:t>
+      </w:r>
+      <w:r>
+        <w:rPr>
+          <w:rStyle w:val="NormalTok"/>
+        </w:rPr>
+        <w:t xml:space="preserve">panels</w:t>
+      </w:r>
+      <w:r>
+        <w:rPr>
+          <w:rStyle w:val="OperatorTok"/>
+        </w:rPr>
+        <w:t xml:space="preserve">$</w:t>
+      </w:r>
+      <w:r>
+        <w:rPr>
+          <w:rStyle w:val="NormalTok"/>
+        </w:rPr>
+        <w:t xml:space="preserve">defor_year)</w:t>
+      </w:r>
+      <w:r>
+        <w:br w:type="textWrapping"/>
+      </w:r>
+      <w:r>
+        <w:rPr>
+          <w:rStyle w:val="NormalTok"/>
+        </w:rPr>
+        <w:t xml:space="preserve">  panels</w:t>
+      </w:r>
+      <w:r>
+        <w:rPr>
+          <w:rStyle w:val="OperatorTok"/>
+        </w:rPr>
+        <w:t xml:space="preserve">$</w:t>
+      </w:r>
+      <w:r>
+        <w:rPr>
+          <w:rStyle w:val="NormalTok"/>
+        </w:rPr>
+        <w:t xml:space="preserve">y_it &lt;-</w:t>
+      </w:r>
+      <w:r>
+        <w:rPr>
+          <w:rStyle w:val="StringTok"/>
+        </w:rPr>
+        <w:t xml:space="preserve"> </w:t>
+      </w:r>
+      <w:r>
+        <w:rPr>
+          <w:rStyle w:val="KeywordTok"/>
+        </w:rPr>
+        <w:t xml:space="preserve">ifelse</w:t>
+      </w:r>
+      <w:r>
+        <w:rPr>
+          <w:rStyle w:val="NormalTok"/>
+        </w:rPr>
+        <w:t xml:space="preserve">(panels</w:t>
+      </w:r>
+      <w:r>
+        <w:rPr>
+          <w:rStyle w:val="OperatorTok"/>
+        </w:rPr>
+        <w:t xml:space="preserve">$</w:t>
+      </w:r>
+      <w:r>
+        <w:rPr>
+          <w:rStyle w:val="NormalTok"/>
+        </w:rPr>
+        <w:t xml:space="preserve">indic </w:t>
+      </w:r>
+      <w:r>
+        <w:rPr>
+          <w:rStyle w:val="OperatorTok"/>
+        </w:rPr>
+        <w:t xml:space="preserve">&gt;</w:t>
+      </w:r>
+      <w:r>
+        <w:rPr>
+          <w:rStyle w:val="StringTok"/>
+        </w:rPr>
+        <w:t xml:space="preserve"> </w:t>
+      </w:r>
+      <w:r>
+        <w:rPr>
+          <w:rStyle w:val="DecValTok"/>
+        </w:rPr>
+        <w:t xml:space="preserve">0</w:t>
+      </w:r>
+      <w:r>
+        <w:rPr>
+          <w:rStyle w:val="NormalTok"/>
+        </w:rPr>
+        <w:t xml:space="preserve"> , </w:t>
+      </w:r>
+      <w:r>
+        <w:rPr>
+          <w:rStyle w:val="OtherTok"/>
+        </w:rPr>
+        <w:t xml:space="preserve">NA</w:t>
+      </w:r>
+      <w:r>
+        <w:rPr>
+          <w:rStyle w:val="NormalTok"/>
+        </w:rPr>
+        <w:t xml:space="preserve">, panels</w:t>
+      </w:r>
+      <w:r>
+        <w:rPr>
+          <w:rStyle w:val="OperatorTok"/>
+        </w:rPr>
+        <w:t xml:space="preserve">$</w:t>
+      </w:r>
+      <w:r>
+        <w:rPr>
+          <w:rStyle w:val="NormalTok"/>
+        </w:rPr>
+        <w:t xml:space="preserve">y)</w:t>
+      </w:r>
+      <w:r>
+        <w:br w:type="textWrapping"/>
+      </w:r>
+      <w:r>
+        <w:rPr>
+          <w:rStyle w:val="NormalTok"/>
+        </w:rPr>
+        <w:t xml:space="preserve">  panels</w:t>
+      </w:r>
+      <w:r>
+        <w:rPr>
+          <w:rStyle w:val="OperatorTok"/>
+        </w:rPr>
+        <w:t xml:space="preserve">$</w:t>
+      </w:r>
+      <w:r>
+        <w:rPr>
+          <w:rStyle w:val="NormalTok"/>
+        </w:rPr>
+        <w:t xml:space="preserve">defor &lt;-</w:t>
+      </w:r>
+      <w:r>
+        <w:rPr>
+          <w:rStyle w:val="StringTok"/>
+        </w:rPr>
+        <w:t xml:space="preserve"> </w:t>
+      </w:r>
+      <w:r>
+        <w:rPr>
+          <w:rStyle w:val="KeywordTok"/>
+        </w:rPr>
+        <w:t xml:space="preserve">ifelse</w:t>
+      </w:r>
+      <w:r>
+        <w:rPr>
+          <w:rStyle w:val="NormalTok"/>
+        </w:rPr>
+        <w:t xml:space="preserve">(panels</w:t>
+      </w:r>
+      <w:r>
+        <w:rPr>
+          <w:rStyle w:val="OperatorTok"/>
+        </w:rPr>
+        <w:t xml:space="preserve">$</w:t>
+      </w:r>
+      <w:r>
+        <w:rPr>
+          <w:rStyle w:val="NormalTok"/>
+        </w:rPr>
+        <w:t xml:space="preserve">indic </w:t>
+      </w:r>
+      <w:r>
+        <w:rPr>
+          <w:rStyle w:val="OperatorTok"/>
+        </w:rPr>
+        <w:t xml:space="preserve">&gt;</w:t>
+      </w:r>
+      <w:r>
+        <w:rPr>
+          <w:rStyle w:val="StringTok"/>
+        </w:rPr>
+        <w:t xml:space="preserve"> </w:t>
+      </w:r>
+      <w:r>
+        <w:rPr>
+          <w:rStyle w:val="DecValTok"/>
+        </w:rPr>
+        <w:t xml:space="preserve">0</w:t>
+      </w:r>
+      <w:r>
+        <w:rPr>
+          <w:rStyle w:val="NormalTok"/>
+        </w:rPr>
+        <w:t xml:space="preserve"> , </w:t>
+      </w:r>
+      <w:r>
+        <w:rPr>
+          <w:rStyle w:val="DecValTok"/>
+        </w:rPr>
+        <w:t xml:space="preserve">1</w:t>
+      </w:r>
+      <w:r>
+        <w:rPr>
+          <w:rStyle w:val="NormalTok"/>
+        </w:rPr>
+        <w:t xml:space="preserve">, panels</w:t>
+      </w:r>
+      <w:r>
+        <w:rPr>
+          <w:rStyle w:val="OperatorTok"/>
+        </w:rPr>
+        <w:t xml:space="preserve">$</w:t>
+      </w:r>
+      <w:r>
+        <w:rPr>
+          <w:rStyle w:val="NormalTok"/>
+        </w:rPr>
+        <w:t xml:space="preserve">y_it)</w:t>
+      </w:r>
+      <w:r>
+        <w:br w:type="textWrapping"/>
+      </w:r>
+      <w:r>
+        <w:rPr>
+          <w:rStyle w:val="NormalTok"/>
+        </w:rPr>
+        <w:t xml:space="preserve">  panels &lt;-</w:t>
+      </w:r>
+      <w:r>
+        <w:rPr>
+          <w:rStyle w:val="StringTok"/>
+        </w:rPr>
+        <w:t xml:space="preserve"> </w:t>
+      </w:r>
+      <w:r>
+        <w:rPr>
+          <w:rStyle w:val="KeywordTok"/>
+        </w:rPr>
+        <w:t xml:space="preserve">subset</w:t>
+      </w:r>
+      <w:r>
+        <w:rPr>
+          <w:rStyle w:val="NormalTok"/>
+        </w:rPr>
+        <w:t xml:space="preserve">(panels, </w:t>
+      </w:r>
+      <w:r>
+        <w:rPr>
+          <w:rStyle w:val="DataTypeTok"/>
+        </w:rPr>
+        <w:t xml:space="preserve">select =</w:t>
+      </w:r>
+      <w:r>
+        <w:rPr>
+          <w:rStyle w:val="NormalTok"/>
+        </w:rPr>
+        <w:t xml:space="preserve"> </w:t>
+      </w:r>
+      <w:r>
+        <w:rPr>
+          <w:rStyle w:val="OperatorTok"/>
+        </w:rPr>
+        <w:t xml:space="preserve">-</w:t>
+      </w:r>
+      <w:r>
+        <w:rPr>
+          <w:rStyle w:val="KeywordTok"/>
+        </w:rPr>
+        <w:t xml:space="preserve">c</w:t>
+      </w:r>
+      <w:r>
+        <w:rPr>
+          <w:rStyle w:val="NormalTok"/>
+        </w:rPr>
+        <w:t xml:space="preserve">(indic))</w:t>
+      </w:r>
+      <w:r>
+        <w:br w:type="textWrapping"/>
+      </w:r>
+      <w:r>
+        <w:rPr>
+          <w:rStyle w:val="NormalTok"/>
+        </w:rPr>
+        <w:t xml:space="preserve">  </w:t>
+      </w:r>
+      <w:r>
+        <w:br w:type="textWrapping"/>
+      </w:r>
+      <w:r>
+        <w:rPr>
+          <w:rStyle w:val="NormalTok"/>
+        </w:rPr>
+        <w:t xml:space="preserve">  coeffmatrix[i,</w:t>
+      </w:r>
+      <w:r>
+        <w:rPr>
+          <w:rStyle w:val="DecValTok"/>
+        </w:rPr>
+        <w:t xml:space="preserve">1</w:t>
+      </w:r>
+      <w:r>
+        <w:rPr>
+          <w:rStyle w:val="NormalTok"/>
+        </w:rPr>
+        <w:t xml:space="preserve">]  &lt;-</w:t>
+      </w:r>
+      <w:r>
+        <w:rPr>
+          <w:rStyle w:val="StringTok"/>
+        </w:rPr>
+        <w:t xml:space="preserve"> </w:t>
+      </w:r>
+      <w:r>
+        <w:rPr>
+          <w:rStyle w:val="KeywordTok"/>
+        </w:rPr>
+        <w:t xml:space="preserve">lm</w:t>
+      </w:r>
+      <w:r>
+        <w:rPr>
+          <w:rStyle w:val="NormalTok"/>
+        </w:rPr>
+        <w:t xml:space="preserve">(y_it </w:t>
+      </w:r>
+      <w:r>
+        <w:rPr>
+          <w:rStyle w:val="OperatorTok"/>
+        </w:rPr>
+        <w:t xml:space="preserve">~</w:t>
+      </w:r>
+      <w:r>
+        <w:rPr>
+          <w:rStyle w:val="StringTok"/>
+        </w:rPr>
+        <w:t xml:space="preserve">  </w:t>
+      </w:r>
+      <w:r>
+        <w:rPr>
+          <w:rStyle w:val="NormalTok"/>
+        </w:rPr>
+        <w:t xml:space="preserve">treat</w:t>
+      </w:r>
+      <w:r>
+        <w:rPr>
+          <w:rStyle w:val="OperatorTok"/>
+        </w:rPr>
+        <w:t xml:space="preserve">*</w:t>
+      </w:r>
+      <w:r>
+        <w:rPr>
+          <w:rStyle w:val="NormalTok"/>
+        </w:rPr>
+        <w:t xml:space="preserve">post, </w:t>
+      </w:r>
+      <w:r>
+        <w:br w:type="textWrapping"/>
+      </w:r>
+      <w:r>
+        <w:rPr>
+          <w:rStyle w:val="NormalTok"/>
+        </w:rPr>
+        <w:t xml:space="preserve">          </w:t>
+      </w:r>
+      <w:r>
+        <w:rPr>
+          <w:rStyle w:val="DataTypeTok"/>
+        </w:rPr>
+        <w:t xml:space="preserve">data =</w:t>
+      </w:r>
+      <w:r>
+        <w:rPr>
+          <w:rStyle w:val="NormalTok"/>
+        </w:rPr>
+        <w:t xml:space="preserve"> panels</w:t>
+      </w:r>
+      <w:r>
+        <w:br w:type="textWrapping"/>
+      </w:r>
+      <w:r>
+        <w:rPr>
+          <w:rStyle w:val="NormalTok"/>
+        </w:rPr>
+        <w:t xml:space="preserve">    )</w:t>
+      </w:r>
+      <w:r>
+        <w:rPr>
+          <w:rStyle w:val="OperatorTok"/>
+        </w:rPr>
+        <w:t xml:space="preserve">$</w:t>
+      </w:r>
+      <w:r>
+        <w:rPr>
+          <w:rStyle w:val="NormalTok"/>
+        </w:rPr>
+        <w:t xml:space="preserve">coefficients[</w:t>
+      </w:r>
+      <w:r>
+        <w:rPr>
+          <w:rStyle w:val="DecValTok"/>
+        </w:rPr>
+        <w:t xml:space="preserve">4</w:t>
+      </w:r>
+      <w:r>
+        <w:rPr>
+          <w:rStyle w:val="NormalTok"/>
+        </w:rPr>
+        <w:t xml:space="preserve">] </w:t>
+      </w:r>
+      <w:r>
+        <w:rPr>
+          <w:rStyle w:val="OperatorTok"/>
+        </w:rPr>
+        <w:t xml:space="preserve">-</w:t>
+      </w:r>
+      <w:r>
+        <w:rPr>
+          <w:rStyle w:val="StringTok"/>
+        </w:rPr>
+        <w:t xml:space="preserve"> </w:t>
+      </w:r>
+      <w:r>
+        <w:rPr>
+          <w:rStyle w:val="NormalTok"/>
+        </w:rPr>
+        <w:t xml:space="preserve">ATT</w:t>
+      </w:r>
+      <w:r>
+        <w:br w:type="textWrapping"/>
+      </w:r>
+      <w:r>
+        <w:rPr>
+          <w:rStyle w:val="NormalTok"/>
+        </w:rPr>
+        <w:t xml:space="preserve">  </w:t>
+      </w:r>
+      <w:r>
+        <w:br w:type="textWrapping"/>
+      </w:r>
+      <w:r>
+        <w:rPr>
+          <w:rStyle w:val="NormalTok"/>
+        </w:rPr>
+        <w:t xml:space="preserve"> }</w:t>
+      </w:r>
+      <w:r>
+        <w:br w:type="textWrapping"/>
+      </w:r>
+      <w:r>
+        <w:rPr>
+          <w:rStyle w:val="NormalTok"/>
+        </w:rPr>
+        <w:t xml:space="preserve"> </w:t>
+      </w:r>
+      <w:r>
+        <w:br w:type="textWrapping"/>
+      </w:r>
+      <w:r>
+        <w:rPr>
+          <w:rStyle w:val="NormalTok"/>
+        </w:rPr>
+        <w:t xml:space="preserve"> did_coeff &lt;-</w:t>
+      </w:r>
+      <w:r>
+        <w:rPr>
+          <w:rStyle w:val="StringTok"/>
+        </w:rPr>
+        <w:t xml:space="preserve"> </w:t>
+      </w:r>
+      <w:r>
+        <w:rPr>
+          <w:rStyle w:val="KeywordTok"/>
+        </w:rPr>
+        <w:t xml:space="preserve">as.data.frame</w:t>
+      </w:r>
+      <w:r>
+        <w:rPr>
+          <w:rStyle w:val="NormalTok"/>
+        </w:rPr>
+        <w:t xml:space="preserve">(coeffmatrix)</w:t>
+      </w:r>
+      <w:r>
+        <w:br w:type="textWrapping"/>
+      </w:r>
+      <w:r>
+        <w:rPr>
+          <w:rStyle w:val="NormalTok"/>
+        </w:rPr>
+        <w:t xml:space="preserve">  actual &lt;-</w:t>
+      </w:r>
+      <w:r>
+        <w:rPr>
+          <w:rStyle w:val="StringTok"/>
+        </w:rPr>
+        <w:t xml:space="preserve"> </w:t>
+      </w:r>
+      <w:r>
+        <w:rPr>
+          <w:rStyle w:val="KeywordTok"/>
+        </w:rPr>
+        <w:t xml:space="preserve">rep</w:t>
+      </w:r>
+      <w:r>
+        <w:rPr>
+          <w:rStyle w:val="NormalTok"/>
+        </w:rPr>
+        <w:t xml:space="preserve">(ATT, </w:t>
+      </w:r>
+      <w:r>
+        <w:rPr>
+          <w:rStyle w:val="DataTypeTok"/>
+        </w:rPr>
+        <w:t xml:space="preserve">times =</w:t>
+      </w:r>
+      <w:r>
+        <w:rPr>
+          <w:rStyle w:val="NormalTok"/>
+        </w:rPr>
+        <w:t xml:space="preserve"> n)</w:t>
+      </w:r>
+      <w:r>
+        <w:br w:type="textWrapping"/>
+      </w:r>
+      <w:r>
+        <w:rPr>
+          <w:rStyle w:val="NormalTok"/>
+        </w:rPr>
+        <w:t xml:space="preserve">  </w:t>
+      </w:r>
+      <w:r>
+        <w:br w:type="textWrapping"/>
+      </w:r>
+      <w:r>
+        <w:rPr>
+          <w:rStyle w:val="NormalTok"/>
+        </w:rPr>
+        <w:t xml:space="preserve">  </w:t>
+      </w:r>
+      <w:r>
+        <w:rPr>
+          <w:rStyle w:val="KeywordTok"/>
+        </w:rPr>
+        <w:t xml:space="preserve">ggplot</w:t>
+      </w:r>
+      <w:r>
+        <w:rPr>
+          <w:rStyle w:val="NormalTok"/>
+        </w:rPr>
+        <w:t xml:space="preserve">() </w:t>
+      </w:r>
+      <w:r>
+        <w:rPr>
+          <w:rStyle w:val="OperatorTok"/>
+        </w:rPr>
+        <w:t xml:space="preserve">+</w:t>
+      </w:r>
+      <w:r>
+        <w:br w:type="textWrapping"/>
+      </w:r>
+      <w:r>
+        <w:rPr>
+          <w:rStyle w:val="StringTok"/>
+        </w:rPr>
+        <w:t xml:space="preserve">    </w:t>
+      </w:r>
+      <w:r>
+        <w:rPr>
+          <w:rStyle w:val="KeywordTok"/>
+        </w:rPr>
+        <w:t xml:space="preserve">geom_density</w:t>
+      </w:r>
+      <w:r>
+        <w:rPr>
+          <w:rStyle w:val="NormalTok"/>
+        </w:rPr>
+        <w:t xml:space="preserve">(</w:t>
+      </w:r>
+      <w:r>
+        <w:rPr>
+          <w:rStyle w:val="DataTypeTok"/>
+        </w:rPr>
+        <w:t xml:space="preserve">data =</w:t>
+      </w:r>
+      <w:r>
+        <w:rPr>
+          <w:rStyle w:val="NormalTok"/>
+        </w:rPr>
+        <w:t xml:space="preserve"> did_coeff , </w:t>
+      </w:r>
+      <w:r>
+        <w:rPr>
+          <w:rStyle w:val="KeywordTok"/>
+        </w:rPr>
+        <w:t xml:space="preserve">aes</w:t>
+      </w:r>
+      <w:r>
+        <w:rPr>
+          <w:rStyle w:val="NormalTok"/>
+        </w:rPr>
+        <w:t xml:space="preserve">(</w:t>
+      </w:r>
+      <w:r>
+        <w:rPr>
+          <w:rStyle w:val="DataTypeTok"/>
+        </w:rPr>
+        <w:t xml:space="preserve">x =</w:t>
+      </w:r>
+      <w:r>
+        <w:rPr>
+          <w:rStyle w:val="NormalTok"/>
+        </w:rPr>
+        <w:t xml:space="preserve"> V1), </w:t>
+      </w:r>
+      <w:r>
+        <w:rPr>
+          <w:rStyle w:val="DataTypeTok"/>
+        </w:rPr>
+        <w:t xml:space="preserve">alpha =</w:t>
+      </w:r>
+      <w:r>
+        <w:rPr>
+          <w:rStyle w:val="NormalTok"/>
+        </w:rPr>
+        <w:t xml:space="preserve"> </w:t>
+      </w:r>
+      <w:r>
+        <w:rPr>
+          <w:rStyle w:val="FloatTok"/>
+        </w:rPr>
+        <w:t xml:space="preserve">.2</w:t>
+      </w:r>
+      <w:r>
+        <w:rPr>
+          <w:rStyle w:val="NormalTok"/>
+        </w:rPr>
+        <w:t xml:space="preserve">, </w:t>
+      </w:r>
+      <w:r>
+        <w:rPr>
+          <w:rStyle w:val="DataTypeTok"/>
+        </w:rPr>
+        <w:t xml:space="preserve">fill=</w:t>
+      </w:r>
+      <w:r>
+        <w:rPr>
+          <w:rStyle w:val="StringTok"/>
+        </w:rPr>
+        <w:t xml:space="preserve">"red"</w:t>
+      </w:r>
+      <w:r>
+        <w:rPr>
+          <w:rStyle w:val="NormalTok"/>
+        </w:rPr>
+        <w:t xml:space="preserve">)</w:t>
+      </w:r>
+      <w:r>
+        <w:rPr>
+          <w:rStyle w:val="OperatorTok"/>
+        </w:rPr>
+        <w:t xml:space="preserve">+</w:t>
+      </w:r>
+      <w:r>
+        <w:br w:type="textWrapping"/>
+      </w:r>
+      <w:r>
+        <w:rPr>
+          <w:rStyle w:val="StringTok"/>
+        </w:rPr>
+        <w:t xml:space="preserve">    </w:t>
+      </w:r>
+      <w:r>
+        <w:rPr>
+          <w:rStyle w:val="KeywordTok"/>
+        </w:rPr>
+        <w:t xml:space="preserve">geom_vline</w:t>
+      </w:r>
+      <w:r>
+        <w:rPr>
+          <w:rStyle w:val="NormalTok"/>
+        </w:rPr>
+        <w:t xml:space="preserve">(</w:t>
+      </w:r>
+      <w:r>
+        <w:rPr>
+          <w:rStyle w:val="DataTypeTok"/>
+        </w:rPr>
+        <w:t xml:space="preserve">data =</w:t>
+      </w:r>
+      <w:r>
+        <w:rPr>
+          <w:rStyle w:val="NormalTok"/>
+        </w:rPr>
+        <w:t xml:space="preserve"> did_coeff, </w:t>
+      </w:r>
+      <w:r>
+        <w:rPr>
+          <w:rStyle w:val="DataTypeTok"/>
+        </w:rPr>
+        <w:t xml:space="preserve">xintercept =</w:t>
+      </w:r>
+      <w:r>
+        <w:rPr>
+          <w:rStyle w:val="NormalTok"/>
+        </w:rPr>
+        <w:t xml:space="preserve"> </w:t>
+      </w:r>
+      <w:r>
+        <w:rPr>
+          <w:rStyle w:val="KeywordTok"/>
+        </w:rPr>
+        <w:t xml:space="preserve">mean</w:t>
+      </w:r>
+      <w:r>
+        <w:rPr>
+          <w:rStyle w:val="NormalTok"/>
+        </w:rPr>
+        <w:t xml:space="preserve">(did_coeff</w:t>
+      </w:r>
+      <w:r>
+        <w:rPr>
+          <w:rStyle w:val="OperatorTok"/>
+        </w:rPr>
+        <w:t xml:space="preserve">$</w:t>
+      </w:r>
+      <w:r>
+        <w:rPr>
+          <w:rStyle w:val="NormalTok"/>
+        </w:rPr>
+        <w:t xml:space="preserve">V1), </w:t>
+      </w:r>
+      <w:r>
+        <w:rPr>
+          <w:rStyle w:val="DataTypeTok"/>
+        </w:rPr>
+        <w:t xml:space="preserve">color =</w:t>
+      </w:r>
+      <w:r>
+        <w:rPr>
+          <w:rStyle w:val="NormalTok"/>
+        </w:rPr>
+        <w:t xml:space="preserve"> </w:t>
+      </w:r>
+      <w:r>
+        <w:rPr>
+          <w:rStyle w:val="StringTok"/>
+        </w:rPr>
+        <w:t xml:space="preserve">'red'</w:t>
+      </w:r>
+      <w:r>
+        <w:rPr>
+          <w:rStyle w:val="NormalTok"/>
+        </w:rPr>
+        <w:t xml:space="preserve">)</w:t>
+      </w:r>
+      <w:r>
+        <w:rPr>
+          <w:rStyle w:val="OperatorTok"/>
+        </w:rPr>
+        <w:t xml:space="preserve">+</w:t>
+      </w:r>
+      <w:r>
+        <w:br w:type="textWrapping"/>
+      </w:r>
+      <w:r>
+        <w:rPr>
+          <w:rStyle w:val="StringTok"/>
+        </w:rPr>
+        <w:t xml:space="preserve">    </w:t>
+      </w:r>
+      <w:r>
+        <w:rPr>
+          <w:rStyle w:val="KeywordTok"/>
+        </w:rPr>
+        <w:t xml:space="preserve">geom_vline</w:t>
+      </w:r>
+      <w:r>
+        <w:rPr>
+          <w:rStyle w:val="NormalTok"/>
+        </w:rPr>
+        <w:t xml:space="preserve">(</w:t>
+      </w:r>
+      <w:r>
+        <w:rPr>
+          <w:rStyle w:val="DataTypeTok"/>
+        </w:rPr>
+        <w:t xml:space="preserve">data =</w:t>
+      </w:r>
+      <w:r>
+        <w:rPr>
+          <w:rStyle w:val="NormalTok"/>
+        </w:rPr>
+        <w:t xml:space="preserve"> did_coeff, </w:t>
+      </w:r>
+      <w:r>
+        <w:rPr>
+          <w:rStyle w:val="DataTypeTok"/>
+        </w:rPr>
+        <w:t xml:space="preserve">xintercept =</w:t>
+      </w:r>
+      <w:r>
+        <w:rPr>
+          <w:rStyle w:val="NormalTok"/>
+        </w:rPr>
+        <w:t xml:space="preserve"> </w:t>
+      </w:r>
+      <w:r>
+        <w:rPr>
+          <w:rStyle w:val="DecValTok"/>
+        </w:rPr>
+        <w:t xml:space="preserve">0</w:t>
+      </w:r>
+      <w:r>
+        <w:rPr>
+          <w:rStyle w:val="NormalTok"/>
+        </w:rPr>
+        <w:t xml:space="preserve">, </w:t>
+      </w:r>
+      <w:r>
+        <w:rPr>
+          <w:rStyle w:val="DataTypeTok"/>
+        </w:rPr>
+        <w:t xml:space="preserve">linetype =</w:t>
+      </w:r>
+      <w:r>
+        <w:rPr>
+          <w:rStyle w:val="NormalTok"/>
+        </w:rPr>
+        <w:t xml:space="preserve"> </w:t>
+      </w:r>
+      <w:r>
+        <w:rPr>
+          <w:rStyle w:val="StringTok"/>
+        </w:rPr>
+        <w:t xml:space="preserve">"dashed"</w:t>
+      </w:r>
+      <w:r>
+        <w:rPr>
+          <w:rStyle w:val="NormalTok"/>
+        </w:rPr>
+        <w:t xml:space="preserve">)</w:t>
+      </w:r>
+      <w:r>
+        <w:rPr>
+          <w:rStyle w:val="OperatorTok"/>
+        </w:rPr>
+        <w:t xml:space="preserve">+</w:t>
+      </w:r>
+      <w:r>
+        <w:br w:type="textWrapping"/>
+      </w:r>
+      <w:r>
+        <w:rPr>
+          <w:rStyle w:val="StringTok"/>
+        </w:rPr>
+        <w:t xml:space="preserve">    </w:t>
+      </w:r>
+      <w:r>
+        <w:rPr>
+          <w:rStyle w:val="KeywordTok"/>
+        </w:rPr>
+        <w:t xml:space="preserve">theme</w:t>
+      </w:r>
+      <w:r>
+        <w:rPr>
+          <w:rStyle w:val="NormalTok"/>
+        </w:rPr>
+        <w:t xml:space="preserve">(</w:t>
+      </w:r>
+      <w:r>
+        <w:rPr>
+          <w:rStyle w:val="DataTypeTok"/>
+        </w:rPr>
+        <w:t xml:space="preserve">plot.caption =</w:t>
+      </w:r>
+      <w:r>
+        <w:rPr>
+          <w:rStyle w:val="NormalTok"/>
+        </w:rPr>
+        <w:t xml:space="preserve"> </w:t>
+      </w:r>
+      <w:r>
+        <w:rPr>
+          <w:rStyle w:val="KeywordTok"/>
+        </w:rPr>
+        <w:t xml:space="preserve">element_text</w:t>
+      </w:r>
+      <w:r>
+        <w:rPr>
+          <w:rStyle w:val="NormalTok"/>
+        </w:rPr>
+        <w:t xml:space="preserve">(</w:t>
+      </w:r>
+      <w:r>
+        <w:rPr>
+          <w:rStyle w:val="DataTypeTok"/>
+        </w:rPr>
+        <w:t xml:space="preserve">hjust =</w:t>
+      </w:r>
+      <w:r>
+        <w:rPr>
+          <w:rStyle w:val="NormalTok"/>
+        </w:rPr>
+        <w:t xml:space="preserve"> </w:t>
+      </w:r>
+      <w:r>
+        <w:rPr>
+          <w:rStyle w:val="FloatTok"/>
+        </w:rPr>
+        <w:t xml:space="preserve">0.5</w:t>
+      </w:r>
+      <w:r>
+        <w:rPr>
+          <w:rStyle w:val="NormalTok"/>
+        </w:rPr>
+        <w:t xml:space="preserve">))</w:t>
+      </w:r>
+      <w:r>
+        <w:rPr>
+          <w:rStyle w:val="OperatorTok"/>
+        </w:rPr>
+        <w:t xml:space="preserve">+</w:t>
+      </w:r>
+      <w:r>
+        <w:br w:type="textWrapping"/>
+      </w:r>
+      <w:r>
+        <w:rPr>
+          <w:rStyle w:val="StringTok"/>
+        </w:rPr>
+        <w:t xml:space="preserve">    </w:t>
+      </w:r>
+      <w:r>
+        <w:rPr>
+          <w:rStyle w:val="KeywordTok"/>
+        </w:rPr>
+        <w:t xml:space="preserve">labs</w:t>
+      </w:r>
+      <w:r>
+        <w:rPr>
+          <w:rStyle w:val="NormalTok"/>
+        </w:rPr>
+        <w:t xml:space="preserve">(</w:t>
+      </w:r>
+      <w:r>
+        <w:rPr>
+          <w:rStyle w:val="DataTypeTok"/>
+        </w:rPr>
+        <w:t xml:space="preserve">x=</w:t>
+      </w:r>
+      <w:r>
+        <w:rPr>
+          <w:rStyle w:val="NormalTok"/>
+        </w:rPr>
+        <w:t xml:space="preserve"> </w:t>
+      </w:r>
+      <w:r>
+        <w:rPr>
+          <w:rStyle w:val="StringTok"/>
+        </w:rPr>
+        <w:t xml:space="preserve">"Bias"</w:t>
+      </w:r>
+      <w:r>
+        <w:rPr>
+          <w:rStyle w:val="NormalTok"/>
+        </w:rPr>
+        <w:t xml:space="preserve">, </w:t>
+      </w:r>
+      <w:r>
+        <w:rPr>
+          <w:rStyle w:val="DataTypeTok"/>
+        </w:rPr>
+        <w:t xml:space="preserve">caption =</w:t>
+      </w:r>
+      <w:r>
+        <w:rPr>
+          <w:rStyle w:val="NormalTok"/>
+        </w:rPr>
+        <w:t xml:space="preserve"> </w:t>
+      </w:r>
+      <w:r>
+        <w:rPr>
+          <w:rStyle w:val="KeywordTok"/>
+        </w:rPr>
+        <w:t xml:space="preserve">paste</w:t>
+      </w:r>
+      <w:r>
+        <w:rPr>
+          <w:rStyle w:val="NormalTok"/>
+        </w:rPr>
+        <w:t xml:space="preserve">(</w:t>
+      </w:r>
+      <w:r>
+        <w:rPr>
+          <w:rStyle w:val="StringTok"/>
+        </w:rPr>
+        <w:t xml:space="preserve">"Mean:"</w:t>
+      </w:r>
+      <w:r>
+        <w:rPr>
+          <w:rStyle w:val="NormalTok"/>
+        </w:rPr>
+        <w:t xml:space="preserve">, </w:t>
+      </w:r>
+      <w:r>
+        <w:rPr>
+          <w:rStyle w:val="KeywordTok"/>
+        </w:rPr>
+        <w:t xml:space="preserve">round</w:t>
+      </w:r>
+      <w:r>
+        <w:rPr>
+          <w:rStyle w:val="NormalTok"/>
+        </w:rPr>
+        <w:t xml:space="preserve">(</w:t>
+      </w:r>
+      <w:r>
+        <w:rPr>
+          <w:rStyle w:val="KeywordTok"/>
+        </w:rPr>
+        <w:t xml:space="preserve">mean</w:t>
+      </w:r>
+      <w:r>
+        <w:rPr>
+          <w:rStyle w:val="NormalTok"/>
+        </w:rPr>
+        <w:t xml:space="preserve">(did_coeff</w:t>
+      </w:r>
+      <w:r>
+        <w:rPr>
+          <w:rStyle w:val="OperatorTok"/>
+        </w:rPr>
+        <w:t xml:space="preserve">$</w:t>
+      </w:r>
+      <w:r>
+        <w:rPr>
+          <w:rStyle w:val="NormalTok"/>
+        </w:rPr>
+        <w:t xml:space="preserve">V1), </w:t>
+      </w:r>
+      <w:r>
+        <w:rPr>
+          <w:rStyle w:val="DataTypeTok"/>
+        </w:rPr>
+        <w:t xml:space="preserve">digits =</w:t>
+      </w:r>
+      <w:r>
+        <w:rPr>
+          <w:rStyle w:val="NormalTok"/>
+        </w:rPr>
+        <w:t xml:space="preserve"> </w:t>
+      </w:r>
+      <w:r>
+        <w:rPr>
+          <w:rStyle w:val="DecValTok"/>
+        </w:rPr>
+        <w:t xml:space="preserve">4</w:t>
+      </w:r>
+      <w:r>
+        <w:rPr>
+          <w:rStyle w:val="NormalTok"/>
+        </w:rPr>
+        <w:t xml:space="preserve">),</w:t>
+      </w:r>
+      <w:r>
+        <w:br w:type="textWrapping"/>
+      </w:r>
+      <w:r>
+        <w:rPr>
+          <w:rStyle w:val="NormalTok"/>
+        </w:rPr>
+        <w:t xml:space="preserve">                                    </w:t>
+      </w:r>
+      <w:r>
+        <w:rPr>
+          <w:rStyle w:val="StringTok"/>
+        </w:rPr>
+        <w:t xml:space="preserve">", RMSE:"</w:t>
+      </w:r>
+      <w:r>
+        <w:rPr>
+          <w:rStyle w:val="NormalTok"/>
+        </w:rPr>
+        <w:t xml:space="preserve">, </w:t>
+      </w:r>
+      <w:r>
+        <w:rPr>
+          <w:rStyle w:val="KeywordTok"/>
+        </w:rPr>
+        <w:t xml:space="preserve">round</w:t>
+      </w:r>
+      <w:r>
+        <w:rPr>
+          <w:rStyle w:val="NormalTok"/>
+        </w:rPr>
+        <w:t xml:space="preserve">(</w:t>
+      </w:r>
+      <w:r>
+        <w:rPr>
+          <w:rStyle w:val="KeywordTok"/>
+        </w:rPr>
+        <w:t xml:space="preserve">rmse</w:t>
+      </w:r>
+      <w:r>
+        <w:rPr>
+          <w:rStyle w:val="NormalTok"/>
+        </w:rPr>
+        <w:t xml:space="preserve">(actual, did_coeff</w:t>
+      </w:r>
+      <w:r>
+        <w:rPr>
+          <w:rStyle w:val="OperatorTok"/>
+        </w:rPr>
+        <w:t xml:space="preserve">$</w:t>
+      </w:r>
+      <w:r>
+        <w:rPr>
+          <w:rStyle w:val="NormalTok"/>
+        </w:rPr>
+        <w:t xml:space="preserve">V1), </w:t>
+      </w:r>
+      <w:r>
+        <w:rPr>
+          <w:rStyle w:val="DataTypeTok"/>
+        </w:rPr>
+        <w:t xml:space="preserve">digits =</w:t>
+      </w:r>
+      <w:r>
+        <w:rPr>
+          <w:rStyle w:val="NormalTok"/>
+        </w:rPr>
+        <w:t xml:space="preserve"> </w:t>
+      </w:r>
+      <w:r>
+        <w:rPr>
+          <w:rStyle w:val="DecValTok"/>
+        </w:rPr>
+        <w:t xml:space="preserve">4</w:t>
+      </w:r>
+      <w:r>
+        <w:rPr>
+          <w:rStyle w:val="NormalTok"/>
+        </w:rPr>
+        <w:t xml:space="preserve">)) </w:t>
+      </w:r>
+      <w:r>
+        <w:br w:type="textWrapping"/>
+      </w:r>
+      <w:r>
+        <w:rPr>
+          <w:rStyle w:val="NormalTok"/>
+        </w:rPr>
+        <w:t xml:space="preserve">    )</w:t>
+      </w:r>
+    </w:p>
+    <w:p>
+      <w:pPr>
+        <w:pStyle w:val="FirstParagraph"/>
+      </w:pPr>
+      <w:r>
+        <w:drawing>
+          <wp:inline>
+            <wp:extent cx="4620126" cy="3696101"/>
+            <wp:effectExtent b="0" l="0" r="0" t="0"/>
+            <wp:docPr descr="" title="" id="1" name="Picture"/>
+            <a:graphic>
+              <a:graphicData uri="http://schemas.openxmlformats.org/drawingml/2006/picture">
+                <pic:pic>
+                  <pic:nvPicPr>
+                    <pic:cNvPr descr="dist_analysis_files/figure-docx/unnamed-chunk-14-1.png" id="0" name="Picture"/>
+                    <pic:cNvPicPr>
+                      <a:picLocks noChangeArrowheads="1" noChangeAspect="1"/>
+                    </pic:cNvPicPr>
+                  </pic:nvPicPr>
+                  <pic:blipFill>
+                    <a:blip r:embed="rId35"/>
+                    <a:stretch>
+                      <a:fillRect/>
+                    </a:stretch>
+                  </pic:blipFill>
+                  <pic:spPr bwMode="auto">
+                    <a:xfrm>
+                      <a:off x="0" y="0"/>
+                      <a:ext cx="4620126" cy="3696101"/>
+                    </a:xfrm>
+                    <a:prstGeom prst="rect">
+                      <a:avLst/>
+                    </a:prstGeom>
+                    <a:noFill/>
+                    <a:ln w="9525">
+                      <a:noFill/>
+                      <a:headEnd/>
+                      <a:tailEnd/>
+                    </a:ln>
+                  </pic:spPr>
+                </pic:pic>
+              </a:graphicData>
+            </a:graphic>
+          </wp:inline>
+        </w:drawing>
       </w:r>
     </w:p>
     <w:sectPr/>

</xml_diff>